<commit_message>
Good Transaction History Test Case
</commit_message>
<xml_diff>
--- a/Test Case/GoodsTransactionUITestCase.docx
+++ b/Test Case/GoodsTransactionUITestCase.docx
@@ -128,14 +128,34 @@
                 <w:szCs w:val="24"/>
               </w:rPr>
             </w:pPr>
-            <w:r>
-              <w:rPr>
-                <w:rFonts w:ascii="Times New Roman" w:hAnsi="Times New Roman" w:cs="Times New Roman"/>
-                <w:sz w:val="24"/>
-                <w:szCs w:val="24"/>
-              </w:rPr>
-              <w:t>Menjual Barang</w:t>
-            </w:r>
+            <w:proofErr w:type="spellStart"/>
+            <w:r>
+              <w:rPr>
+                <w:rFonts w:ascii="Times New Roman" w:hAnsi="Times New Roman" w:cs="Times New Roman"/>
+                <w:sz w:val="24"/>
+                <w:szCs w:val="24"/>
+              </w:rPr>
+              <w:t>Menjual</w:t>
+            </w:r>
+            <w:proofErr w:type="spellEnd"/>
+            <w:r>
+              <w:rPr>
+                <w:rFonts w:ascii="Times New Roman" w:hAnsi="Times New Roman" w:cs="Times New Roman"/>
+                <w:sz w:val="24"/>
+                <w:szCs w:val="24"/>
+              </w:rPr>
+              <w:t xml:space="preserve"> </w:t>
+            </w:r>
+            <w:proofErr w:type="spellStart"/>
+            <w:r>
+              <w:rPr>
+                <w:rFonts w:ascii="Times New Roman" w:hAnsi="Times New Roman" w:cs="Times New Roman"/>
+                <w:sz w:val="24"/>
+                <w:szCs w:val="24"/>
+              </w:rPr>
+              <w:t>Barang</w:t>
+            </w:r>
+            <w:proofErr w:type="spellEnd"/>
           </w:p>
         </w:tc>
         <w:tc>
@@ -155,14 +175,52 @@
                 <w:szCs w:val="24"/>
               </w:rPr>
             </w:pPr>
-            <w:r>
-              <w:rPr>
-                <w:rFonts w:ascii="Times New Roman" w:hAnsi="Times New Roman" w:cs="Times New Roman"/>
-                <w:sz w:val="24"/>
-                <w:szCs w:val="24"/>
-              </w:rPr>
-              <w:t>Menekan tombol penjualan</w:t>
-            </w:r>
+            <w:proofErr w:type="spellStart"/>
+            <w:r>
+              <w:rPr>
+                <w:rFonts w:ascii="Times New Roman" w:hAnsi="Times New Roman" w:cs="Times New Roman"/>
+                <w:sz w:val="24"/>
+                <w:szCs w:val="24"/>
+              </w:rPr>
+              <w:t>Menekan</w:t>
+            </w:r>
+            <w:proofErr w:type="spellEnd"/>
+            <w:r>
+              <w:rPr>
+                <w:rFonts w:ascii="Times New Roman" w:hAnsi="Times New Roman" w:cs="Times New Roman"/>
+                <w:sz w:val="24"/>
+                <w:szCs w:val="24"/>
+              </w:rPr>
+              <w:t xml:space="preserve"> </w:t>
+            </w:r>
+            <w:proofErr w:type="spellStart"/>
+            <w:r>
+              <w:rPr>
+                <w:rFonts w:ascii="Times New Roman" w:hAnsi="Times New Roman" w:cs="Times New Roman"/>
+                <w:sz w:val="24"/>
+                <w:szCs w:val="24"/>
+              </w:rPr>
+              <w:t>tombol</w:t>
+            </w:r>
+            <w:proofErr w:type="spellEnd"/>
+            <w:r>
+              <w:rPr>
+                <w:rFonts w:ascii="Times New Roman" w:hAnsi="Times New Roman" w:cs="Times New Roman"/>
+                <w:sz w:val="24"/>
+                <w:szCs w:val="24"/>
+              </w:rPr>
+              <w:t xml:space="preserve"> </w:t>
+            </w:r>
+            <w:proofErr w:type="spellStart"/>
+            <w:r>
+              <w:rPr>
+                <w:rFonts w:ascii="Times New Roman" w:hAnsi="Times New Roman" w:cs="Times New Roman"/>
+                <w:sz w:val="24"/>
+                <w:szCs w:val="24"/>
+              </w:rPr>
+              <w:t>penjualan</w:t>
+            </w:r>
+            <w:proofErr w:type="spellEnd"/>
           </w:p>
         </w:tc>
         <w:tc>
@@ -182,14 +240,70 @@
                 <w:szCs w:val="24"/>
               </w:rPr>
             </w:pPr>
-            <w:r>
-              <w:rPr>
-                <w:rFonts w:ascii="Times New Roman" w:hAnsi="Times New Roman" w:cs="Times New Roman"/>
-                <w:sz w:val="24"/>
-                <w:szCs w:val="24"/>
-              </w:rPr>
-              <w:t>Muncul halaman berisi daftar barang</w:t>
-            </w:r>
+            <w:proofErr w:type="spellStart"/>
+            <w:r>
+              <w:rPr>
+                <w:rFonts w:ascii="Times New Roman" w:hAnsi="Times New Roman" w:cs="Times New Roman"/>
+                <w:sz w:val="24"/>
+                <w:szCs w:val="24"/>
+              </w:rPr>
+              <w:t>Muncul</w:t>
+            </w:r>
+            <w:proofErr w:type="spellEnd"/>
+            <w:r>
+              <w:rPr>
+                <w:rFonts w:ascii="Times New Roman" w:hAnsi="Times New Roman" w:cs="Times New Roman"/>
+                <w:sz w:val="24"/>
+                <w:szCs w:val="24"/>
+              </w:rPr>
+              <w:t xml:space="preserve"> </w:t>
+            </w:r>
+            <w:proofErr w:type="spellStart"/>
+            <w:r>
+              <w:rPr>
+                <w:rFonts w:ascii="Times New Roman" w:hAnsi="Times New Roman" w:cs="Times New Roman"/>
+                <w:sz w:val="24"/>
+                <w:szCs w:val="24"/>
+              </w:rPr>
+              <w:t>halaman</w:t>
+            </w:r>
+            <w:proofErr w:type="spellEnd"/>
+            <w:r>
+              <w:rPr>
+                <w:rFonts w:ascii="Times New Roman" w:hAnsi="Times New Roman" w:cs="Times New Roman"/>
+                <w:sz w:val="24"/>
+                <w:szCs w:val="24"/>
+              </w:rPr>
+              <w:t xml:space="preserve"> </w:t>
+            </w:r>
+            <w:proofErr w:type="spellStart"/>
+            <w:r>
+              <w:rPr>
+                <w:rFonts w:ascii="Times New Roman" w:hAnsi="Times New Roman" w:cs="Times New Roman"/>
+                <w:sz w:val="24"/>
+                <w:szCs w:val="24"/>
+              </w:rPr>
+              <w:t>berisi</w:t>
+            </w:r>
+            <w:proofErr w:type="spellEnd"/>
+            <w:r>
+              <w:rPr>
+                <w:rFonts w:ascii="Times New Roman" w:hAnsi="Times New Roman" w:cs="Times New Roman"/>
+                <w:sz w:val="24"/>
+                <w:szCs w:val="24"/>
+              </w:rPr>
+              <w:t xml:space="preserve"> daftar </w:t>
+            </w:r>
+            <w:proofErr w:type="spellStart"/>
+            <w:r>
+              <w:rPr>
+                <w:rFonts w:ascii="Times New Roman" w:hAnsi="Times New Roman" w:cs="Times New Roman"/>
+                <w:sz w:val="24"/>
+                <w:szCs w:val="24"/>
+              </w:rPr>
+              <w:t>barang</w:t>
+            </w:r>
+            <w:proofErr w:type="spellEnd"/>
           </w:p>
         </w:tc>
       </w:tr>
@@ -231,14 +345,52 @@
                 <w:szCs w:val="24"/>
               </w:rPr>
             </w:pPr>
-            <w:r>
-              <w:rPr>
-                <w:rFonts w:ascii="Times New Roman" w:hAnsi="Times New Roman" w:cs="Times New Roman"/>
-                <w:sz w:val="24"/>
-                <w:szCs w:val="24"/>
-              </w:rPr>
-              <w:t>Menekan tombol tambah</w:t>
-            </w:r>
+            <w:proofErr w:type="spellStart"/>
+            <w:r>
+              <w:rPr>
+                <w:rFonts w:ascii="Times New Roman" w:hAnsi="Times New Roman" w:cs="Times New Roman"/>
+                <w:sz w:val="24"/>
+                <w:szCs w:val="24"/>
+              </w:rPr>
+              <w:t>Menekan</w:t>
+            </w:r>
+            <w:proofErr w:type="spellEnd"/>
+            <w:r>
+              <w:rPr>
+                <w:rFonts w:ascii="Times New Roman" w:hAnsi="Times New Roman" w:cs="Times New Roman"/>
+                <w:sz w:val="24"/>
+                <w:szCs w:val="24"/>
+              </w:rPr>
+              <w:t xml:space="preserve"> </w:t>
+            </w:r>
+            <w:proofErr w:type="spellStart"/>
+            <w:r>
+              <w:rPr>
+                <w:rFonts w:ascii="Times New Roman" w:hAnsi="Times New Roman" w:cs="Times New Roman"/>
+                <w:sz w:val="24"/>
+                <w:szCs w:val="24"/>
+              </w:rPr>
+              <w:t>tombol</w:t>
+            </w:r>
+            <w:proofErr w:type="spellEnd"/>
+            <w:r>
+              <w:rPr>
+                <w:rFonts w:ascii="Times New Roman" w:hAnsi="Times New Roman" w:cs="Times New Roman"/>
+                <w:sz w:val="24"/>
+                <w:szCs w:val="24"/>
+              </w:rPr>
+              <w:t xml:space="preserve"> </w:t>
+            </w:r>
+            <w:proofErr w:type="spellStart"/>
+            <w:r>
+              <w:rPr>
+                <w:rFonts w:ascii="Times New Roman" w:hAnsi="Times New Roman" w:cs="Times New Roman"/>
+                <w:sz w:val="24"/>
+                <w:szCs w:val="24"/>
+              </w:rPr>
+              <w:t>tambah</w:t>
+            </w:r>
+            <w:proofErr w:type="spellEnd"/>
           </w:p>
         </w:tc>
         <w:tc>
@@ -257,14 +409,124 @@
                 <w:szCs w:val="24"/>
               </w:rPr>
             </w:pPr>
-            <w:r>
-              <w:rPr>
-                <w:rFonts w:ascii="Times New Roman" w:hAnsi="Times New Roman" w:cs="Times New Roman"/>
-                <w:sz w:val="24"/>
-                <w:szCs w:val="24"/>
-              </w:rPr>
-              <w:t>Muncul popup untuk mengisi jumlah barang dan harga satuan</w:t>
-            </w:r>
+            <w:proofErr w:type="spellStart"/>
+            <w:r>
+              <w:rPr>
+                <w:rFonts w:ascii="Times New Roman" w:hAnsi="Times New Roman" w:cs="Times New Roman"/>
+                <w:sz w:val="24"/>
+                <w:szCs w:val="24"/>
+              </w:rPr>
+              <w:t>Muncul</w:t>
+            </w:r>
+            <w:proofErr w:type="spellEnd"/>
+            <w:r>
+              <w:rPr>
+                <w:rFonts w:ascii="Times New Roman" w:hAnsi="Times New Roman" w:cs="Times New Roman"/>
+                <w:sz w:val="24"/>
+                <w:szCs w:val="24"/>
+              </w:rPr>
+              <w:t xml:space="preserve"> popup </w:t>
+            </w:r>
+            <w:proofErr w:type="spellStart"/>
+            <w:r>
+              <w:rPr>
+                <w:rFonts w:ascii="Times New Roman" w:hAnsi="Times New Roman" w:cs="Times New Roman"/>
+                <w:sz w:val="24"/>
+                <w:szCs w:val="24"/>
+              </w:rPr>
+              <w:t>untuk</w:t>
+            </w:r>
+            <w:proofErr w:type="spellEnd"/>
+            <w:r>
+              <w:rPr>
+                <w:rFonts w:ascii="Times New Roman" w:hAnsi="Times New Roman" w:cs="Times New Roman"/>
+                <w:sz w:val="24"/>
+                <w:szCs w:val="24"/>
+              </w:rPr>
+              <w:t xml:space="preserve"> </w:t>
+            </w:r>
+            <w:proofErr w:type="spellStart"/>
+            <w:r>
+              <w:rPr>
+                <w:rFonts w:ascii="Times New Roman" w:hAnsi="Times New Roman" w:cs="Times New Roman"/>
+                <w:sz w:val="24"/>
+                <w:szCs w:val="24"/>
+              </w:rPr>
+              <w:t>mengisi</w:t>
+            </w:r>
+            <w:proofErr w:type="spellEnd"/>
+            <w:r>
+              <w:rPr>
+                <w:rFonts w:ascii="Times New Roman" w:hAnsi="Times New Roman" w:cs="Times New Roman"/>
+                <w:sz w:val="24"/>
+                <w:szCs w:val="24"/>
+              </w:rPr>
+              <w:t xml:space="preserve"> </w:t>
+            </w:r>
+            <w:proofErr w:type="spellStart"/>
+            <w:r>
+              <w:rPr>
+                <w:rFonts w:ascii="Times New Roman" w:hAnsi="Times New Roman" w:cs="Times New Roman"/>
+                <w:sz w:val="24"/>
+                <w:szCs w:val="24"/>
+              </w:rPr>
+              <w:t>jumlah</w:t>
+            </w:r>
+            <w:proofErr w:type="spellEnd"/>
+            <w:r>
+              <w:rPr>
+                <w:rFonts w:ascii="Times New Roman" w:hAnsi="Times New Roman" w:cs="Times New Roman"/>
+                <w:sz w:val="24"/>
+                <w:szCs w:val="24"/>
+              </w:rPr>
+              <w:t xml:space="preserve"> </w:t>
+            </w:r>
+            <w:proofErr w:type="spellStart"/>
+            <w:r>
+              <w:rPr>
+                <w:rFonts w:ascii="Times New Roman" w:hAnsi="Times New Roman" w:cs="Times New Roman"/>
+                <w:sz w:val="24"/>
+                <w:szCs w:val="24"/>
+              </w:rPr>
+              <w:t>barang</w:t>
+            </w:r>
+            <w:proofErr w:type="spellEnd"/>
+            <w:r>
+              <w:rPr>
+                <w:rFonts w:ascii="Times New Roman" w:hAnsi="Times New Roman" w:cs="Times New Roman"/>
+                <w:sz w:val="24"/>
+                <w:szCs w:val="24"/>
+              </w:rPr>
+              <w:t xml:space="preserve"> dan </w:t>
+            </w:r>
+            <w:proofErr w:type="spellStart"/>
+            <w:r>
+              <w:rPr>
+                <w:rFonts w:ascii="Times New Roman" w:hAnsi="Times New Roman" w:cs="Times New Roman"/>
+                <w:sz w:val="24"/>
+                <w:szCs w:val="24"/>
+              </w:rPr>
+              <w:t>harga</w:t>
+            </w:r>
+            <w:proofErr w:type="spellEnd"/>
+            <w:r>
+              <w:rPr>
+                <w:rFonts w:ascii="Times New Roman" w:hAnsi="Times New Roman" w:cs="Times New Roman"/>
+                <w:sz w:val="24"/>
+                <w:szCs w:val="24"/>
+              </w:rPr>
+              <w:t xml:space="preserve"> </w:t>
+            </w:r>
+            <w:proofErr w:type="spellStart"/>
+            <w:r>
+              <w:rPr>
+                <w:rFonts w:ascii="Times New Roman" w:hAnsi="Times New Roman" w:cs="Times New Roman"/>
+                <w:sz w:val="24"/>
+                <w:szCs w:val="24"/>
+              </w:rPr>
+              <w:t>satuan</w:t>
+            </w:r>
+            <w:proofErr w:type="spellEnd"/>
           </w:p>
         </w:tc>
       </w:tr>
@@ -306,14 +568,88 @@
                 <w:szCs w:val="24"/>
               </w:rPr>
             </w:pPr>
-            <w:r>
-              <w:rPr>
-                <w:rFonts w:ascii="Times New Roman" w:hAnsi="Times New Roman" w:cs="Times New Roman"/>
-                <w:sz w:val="24"/>
-                <w:szCs w:val="24"/>
-              </w:rPr>
-              <w:t>Memasukkan jumlah barang dan harga satuan</w:t>
-            </w:r>
+            <w:proofErr w:type="spellStart"/>
+            <w:r>
+              <w:rPr>
+                <w:rFonts w:ascii="Times New Roman" w:hAnsi="Times New Roman" w:cs="Times New Roman"/>
+                <w:sz w:val="24"/>
+                <w:szCs w:val="24"/>
+              </w:rPr>
+              <w:t>Memasukkan</w:t>
+            </w:r>
+            <w:proofErr w:type="spellEnd"/>
+            <w:r>
+              <w:rPr>
+                <w:rFonts w:ascii="Times New Roman" w:hAnsi="Times New Roman" w:cs="Times New Roman"/>
+                <w:sz w:val="24"/>
+                <w:szCs w:val="24"/>
+              </w:rPr>
+              <w:t xml:space="preserve"> </w:t>
+            </w:r>
+            <w:proofErr w:type="spellStart"/>
+            <w:r>
+              <w:rPr>
+                <w:rFonts w:ascii="Times New Roman" w:hAnsi="Times New Roman" w:cs="Times New Roman"/>
+                <w:sz w:val="24"/>
+                <w:szCs w:val="24"/>
+              </w:rPr>
+              <w:t>jumlah</w:t>
+            </w:r>
+            <w:proofErr w:type="spellEnd"/>
+            <w:r>
+              <w:rPr>
+                <w:rFonts w:ascii="Times New Roman" w:hAnsi="Times New Roman" w:cs="Times New Roman"/>
+                <w:sz w:val="24"/>
+                <w:szCs w:val="24"/>
+              </w:rPr>
+              <w:t xml:space="preserve"> </w:t>
+            </w:r>
+            <w:proofErr w:type="spellStart"/>
+            <w:r>
+              <w:rPr>
+                <w:rFonts w:ascii="Times New Roman" w:hAnsi="Times New Roman" w:cs="Times New Roman"/>
+                <w:sz w:val="24"/>
+                <w:szCs w:val="24"/>
+              </w:rPr>
+              <w:t>barang</w:t>
+            </w:r>
+            <w:proofErr w:type="spellEnd"/>
+            <w:r>
+              <w:rPr>
+                <w:rFonts w:ascii="Times New Roman" w:hAnsi="Times New Roman" w:cs="Times New Roman"/>
+                <w:sz w:val="24"/>
+                <w:szCs w:val="24"/>
+              </w:rPr>
+              <w:t xml:space="preserve"> dan </w:t>
+            </w:r>
+            <w:proofErr w:type="spellStart"/>
+            <w:r>
+              <w:rPr>
+                <w:rFonts w:ascii="Times New Roman" w:hAnsi="Times New Roman" w:cs="Times New Roman"/>
+                <w:sz w:val="24"/>
+                <w:szCs w:val="24"/>
+              </w:rPr>
+              <w:t>harga</w:t>
+            </w:r>
+            <w:proofErr w:type="spellEnd"/>
+            <w:r>
+              <w:rPr>
+                <w:rFonts w:ascii="Times New Roman" w:hAnsi="Times New Roman" w:cs="Times New Roman"/>
+                <w:sz w:val="24"/>
+                <w:szCs w:val="24"/>
+              </w:rPr>
+              <w:t xml:space="preserve"> </w:t>
+            </w:r>
+            <w:proofErr w:type="spellStart"/>
+            <w:r>
+              <w:rPr>
+                <w:rFonts w:ascii="Times New Roman" w:hAnsi="Times New Roman" w:cs="Times New Roman"/>
+                <w:sz w:val="24"/>
+                <w:szCs w:val="24"/>
+              </w:rPr>
+              <w:t>satuan</w:t>
+            </w:r>
+            <w:proofErr w:type="spellEnd"/>
           </w:p>
         </w:tc>
         <w:tc>
@@ -332,14 +668,52 @@
                 <w:szCs w:val="24"/>
               </w:rPr>
             </w:pPr>
-            <w:r>
-              <w:rPr>
-                <w:rFonts w:ascii="Times New Roman" w:hAnsi="Times New Roman" w:cs="Times New Roman"/>
-                <w:sz w:val="24"/>
-                <w:szCs w:val="24"/>
-              </w:rPr>
-              <w:t>Tersimpan di database dan muncul di keranjang</w:t>
-            </w:r>
+            <w:proofErr w:type="spellStart"/>
+            <w:r>
+              <w:rPr>
+                <w:rFonts w:ascii="Times New Roman" w:hAnsi="Times New Roman" w:cs="Times New Roman"/>
+                <w:sz w:val="24"/>
+                <w:szCs w:val="24"/>
+              </w:rPr>
+              <w:t>Tersimpan</w:t>
+            </w:r>
+            <w:proofErr w:type="spellEnd"/>
+            <w:r>
+              <w:rPr>
+                <w:rFonts w:ascii="Times New Roman" w:hAnsi="Times New Roman" w:cs="Times New Roman"/>
+                <w:sz w:val="24"/>
+                <w:szCs w:val="24"/>
+              </w:rPr>
+              <w:t xml:space="preserve"> di database dan </w:t>
+            </w:r>
+            <w:proofErr w:type="spellStart"/>
+            <w:r>
+              <w:rPr>
+                <w:rFonts w:ascii="Times New Roman" w:hAnsi="Times New Roman" w:cs="Times New Roman"/>
+                <w:sz w:val="24"/>
+                <w:szCs w:val="24"/>
+              </w:rPr>
+              <w:t>muncul</w:t>
+            </w:r>
+            <w:proofErr w:type="spellEnd"/>
+            <w:r>
+              <w:rPr>
+                <w:rFonts w:ascii="Times New Roman" w:hAnsi="Times New Roman" w:cs="Times New Roman"/>
+                <w:sz w:val="24"/>
+                <w:szCs w:val="24"/>
+              </w:rPr>
+              <w:t xml:space="preserve"> di </w:t>
+            </w:r>
+            <w:proofErr w:type="spellStart"/>
+            <w:r>
+              <w:rPr>
+                <w:rFonts w:ascii="Times New Roman" w:hAnsi="Times New Roman" w:cs="Times New Roman"/>
+                <w:sz w:val="24"/>
+                <w:szCs w:val="24"/>
+              </w:rPr>
+              <w:t>keranjang</w:t>
+            </w:r>
+            <w:proofErr w:type="spellEnd"/>
           </w:p>
         </w:tc>
       </w:tr>
@@ -381,14 +755,43 @@
                 <w:szCs w:val="24"/>
               </w:rPr>
             </w:pPr>
-            <w:r>
-              <w:rPr>
-                <w:rFonts w:ascii="Times New Roman" w:hAnsi="Times New Roman" w:cs="Times New Roman"/>
-                <w:sz w:val="24"/>
-                <w:szCs w:val="24"/>
-              </w:rPr>
-              <w:t xml:space="preserve">Menekan tombol </w:t>
-            </w:r>
+            <w:proofErr w:type="spellStart"/>
+            <w:r>
+              <w:rPr>
+                <w:rFonts w:ascii="Times New Roman" w:hAnsi="Times New Roman" w:cs="Times New Roman"/>
+                <w:sz w:val="24"/>
+                <w:szCs w:val="24"/>
+              </w:rPr>
+              <w:t>Menekan</w:t>
+            </w:r>
+            <w:proofErr w:type="spellEnd"/>
+            <w:r>
+              <w:rPr>
+                <w:rFonts w:ascii="Times New Roman" w:hAnsi="Times New Roman" w:cs="Times New Roman"/>
+                <w:sz w:val="24"/>
+                <w:szCs w:val="24"/>
+              </w:rPr>
+              <w:t xml:space="preserve"> </w:t>
+            </w:r>
+            <w:proofErr w:type="spellStart"/>
+            <w:r>
+              <w:rPr>
+                <w:rFonts w:ascii="Times New Roman" w:hAnsi="Times New Roman" w:cs="Times New Roman"/>
+                <w:sz w:val="24"/>
+                <w:szCs w:val="24"/>
+              </w:rPr>
+              <w:t>tombol</w:t>
+            </w:r>
+            <w:proofErr w:type="spellEnd"/>
+            <w:r>
+              <w:rPr>
+                <w:rFonts w:ascii="Times New Roman" w:hAnsi="Times New Roman" w:cs="Times New Roman"/>
+                <w:sz w:val="24"/>
+                <w:szCs w:val="24"/>
+              </w:rPr>
+              <w:t xml:space="preserve"> </w:t>
+            </w:r>
+            <w:proofErr w:type="spellStart"/>
             <w:r>
               <w:rPr>
                 <w:rFonts w:ascii="Times New Roman" w:hAnsi="Times New Roman" w:cs="Times New Roman"/>
@@ -405,6 +808,7 @@
               </w:rPr>
               <w:t>eranjang</w:t>
             </w:r>
+            <w:proofErr w:type="spellEnd"/>
           </w:p>
         </w:tc>
         <w:tc>
@@ -423,14 +827,214 @@
                 <w:szCs w:val="24"/>
               </w:rPr>
             </w:pPr>
-            <w:r>
-              <w:rPr>
-                <w:rFonts w:ascii="Times New Roman" w:hAnsi="Times New Roman" w:cs="Times New Roman"/>
-                <w:sz w:val="24"/>
-                <w:szCs w:val="24"/>
-              </w:rPr>
-              <w:t>Muncul kotak dialog keranjang yang berisi barang-barang yang sudah dipilih berserta jumlah per barang dan harga totalnya</w:t>
-            </w:r>
+            <w:proofErr w:type="spellStart"/>
+            <w:r>
+              <w:rPr>
+                <w:rFonts w:ascii="Times New Roman" w:hAnsi="Times New Roman" w:cs="Times New Roman"/>
+                <w:sz w:val="24"/>
+                <w:szCs w:val="24"/>
+              </w:rPr>
+              <w:t>Muncul</w:t>
+            </w:r>
+            <w:proofErr w:type="spellEnd"/>
+            <w:r>
+              <w:rPr>
+                <w:rFonts w:ascii="Times New Roman" w:hAnsi="Times New Roman" w:cs="Times New Roman"/>
+                <w:sz w:val="24"/>
+                <w:szCs w:val="24"/>
+              </w:rPr>
+              <w:t xml:space="preserve"> </w:t>
+            </w:r>
+            <w:proofErr w:type="spellStart"/>
+            <w:r>
+              <w:rPr>
+                <w:rFonts w:ascii="Times New Roman" w:hAnsi="Times New Roman" w:cs="Times New Roman"/>
+                <w:sz w:val="24"/>
+                <w:szCs w:val="24"/>
+              </w:rPr>
+              <w:t>kotak</w:t>
+            </w:r>
+            <w:proofErr w:type="spellEnd"/>
+            <w:r>
+              <w:rPr>
+                <w:rFonts w:ascii="Times New Roman" w:hAnsi="Times New Roman" w:cs="Times New Roman"/>
+                <w:sz w:val="24"/>
+                <w:szCs w:val="24"/>
+              </w:rPr>
+              <w:t xml:space="preserve"> dialog </w:t>
+            </w:r>
+            <w:proofErr w:type="spellStart"/>
+            <w:r>
+              <w:rPr>
+                <w:rFonts w:ascii="Times New Roman" w:hAnsi="Times New Roman" w:cs="Times New Roman"/>
+                <w:sz w:val="24"/>
+                <w:szCs w:val="24"/>
+              </w:rPr>
+              <w:t>keranjang</w:t>
+            </w:r>
+            <w:proofErr w:type="spellEnd"/>
+            <w:r>
+              <w:rPr>
+                <w:rFonts w:ascii="Times New Roman" w:hAnsi="Times New Roman" w:cs="Times New Roman"/>
+                <w:sz w:val="24"/>
+                <w:szCs w:val="24"/>
+              </w:rPr>
+              <w:t xml:space="preserve"> yang </w:t>
+            </w:r>
+            <w:proofErr w:type="spellStart"/>
+            <w:r>
+              <w:rPr>
+                <w:rFonts w:ascii="Times New Roman" w:hAnsi="Times New Roman" w:cs="Times New Roman"/>
+                <w:sz w:val="24"/>
+                <w:szCs w:val="24"/>
+              </w:rPr>
+              <w:t>berisi</w:t>
+            </w:r>
+            <w:proofErr w:type="spellEnd"/>
+            <w:r>
+              <w:rPr>
+                <w:rFonts w:ascii="Times New Roman" w:hAnsi="Times New Roman" w:cs="Times New Roman"/>
+                <w:sz w:val="24"/>
+                <w:szCs w:val="24"/>
+              </w:rPr>
+              <w:t xml:space="preserve"> </w:t>
+            </w:r>
+            <w:proofErr w:type="spellStart"/>
+            <w:r>
+              <w:rPr>
+                <w:rFonts w:ascii="Times New Roman" w:hAnsi="Times New Roman" w:cs="Times New Roman"/>
+                <w:sz w:val="24"/>
+                <w:szCs w:val="24"/>
+              </w:rPr>
+              <w:t>barang-barang</w:t>
+            </w:r>
+            <w:proofErr w:type="spellEnd"/>
+            <w:r>
+              <w:rPr>
+                <w:rFonts w:ascii="Times New Roman" w:hAnsi="Times New Roman" w:cs="Times New Roman"/>
+                <w:sz w:val="24"/>
+                <w:szCs w:val="24"/>
+              </w:rPr>
+              <w:t xml:space="preserve"> yang </w:t>
+            </w:r>
+            <w:proofErr w:type="spellStart"/>
+            <w:r>
+              <w:rPr>
+                <w:rFonts w:ascii="Times New Roman" w:hAnsi="Times New Roman" w:cs="Times New Roman"/>
+                <w:sz w:val="24"/>
+                <w:szCs w:val="24"/>
+              </w:rPr>
+              <w:t>sudah</w:t>
+            </w:r>
+            <w:proofErr w:type="spellEnd"/>
+            <w:r>
+              <w:rPr>
+                <w:rFonts w:ascii="Times New Roman" w:hAnsi="Times New Roman" w:cs="Times New Roman"/>
+                <w:sz w:val="24"/>
+                <w:szCs w:val="24"/>
+              </w:rPr>
+              <w:t xml:space="preserve"> </w:t>
+            </w:r>
+            <w:proofErr w:type="spellStart"/>
+            <w:r>
+              <w:rPr>
+                <w:rFonts w:ascii="Times New Roman" w:hAnsi="Times New Roman" w:cs="Times New Roman"/>
+                <w:sz w:val="24"/>
+                <w:szCs w:val="24"/>
+              </w:rPr>
+              <w:t>dipilih</w:t>
+            </w:r>
+            <w:proofErr w:type="spellEnd"/>
+            <w:r>
+              <w:rPr>
+                <w:rFonts w:ascii="Times New Roman" w:hAnsi="Times New Roman" w:cs="Times New Roman"/>
+                <w:sz w:val="24"/>
+                <w:szCs w:val="24"/>
+              </w:rPr>
+              <w:t xml:space="preserve"> </w:t>
+            </w:r>
+            <w:proofErr w:type="spellStart"/>
+            <w:r>
+              <w:rPr>
+                <w:rFonts w:ascii="Times New Roman" w:hAnsi="Times New Roman" w:cs="Times New Roman"/>
+                <w:sz w:val="24"/>
+                <w:szCs w:val="24"/>
+              </w:rPr>
+              <w:t>berserta</w:t>
+            </w:r>
+            <w:proofErr w:type="spellEnd"/>
+            <w:r>
+              <w:rPr>
+                <w:rFonts w:ascii="Times New Roman" w:hAnsi="Times New Roman" w:cs="Times New Roman"/>
+                <w:sz w:val="24"/>
+                <w:szCs w:val="24"/>
+              </w:rPr>
+              <w:t xml:space="preserve"> </w:t>
+            </w:r>
+            <w:proofErr w:type="spellStart"/>
+            <w:r>
+              <w:rPr>
+                <w:rFonts w:ascii="Times New Roman" w:hAnsi="Times New Roman" w:cs="Times New Roman"/>
+                <w:sz w:val="24"/>
+                <w:szCs w:val="24"/>
+              </w:rPr>
+              <w:t>jumlah</w:t>
+            </w:r>
+            <w:proofErr w:type="spellEnd"/>
+            <w:r>
+              <w:rPr>
+                <w:rFonts w:ascii="Times New Roman" w:hAnsi="Times New Roman" w:cs="Times New Roman"/>
+                <w:sz w:val="24"/>
+                <w:szCs w:val="24"/>
+              </w:rPr>
+              <w:t xml:space="preserve"> per </w:t>
+            </w:r>
+            <w:proofErr w:type="spellStart"/>
+            <w:r>
+              <w:rPr>
+                <w:rFonts w:ascii="Times New Roman" w:hAnsi="Times New Roman" w:cs="Times New Roman"/>
+                <w:sz w:val="24"/>
+                <w:szCs w:val="24"/>
+              </w:rPr>
+              <w:t>barang</w:t>
+            </w:r>
+            <w:proofErr w:type="spellEnd"/>
+            <w:r>
+              <w:rPr>
+                <w:rFonts w:ascii="Times New Roman" w:hAnsi="Times New Roman" w:cs="Times New Roman"/>
+                <w:sz w:val="24"/>
+                <w:szCs w:val="24"/>
+              </w:rPr>
+              <w:t xml:space="preserve"> dan </w:t>
+            </w:r>
+            <w:proofErr w:type="spellStart"/>
+            <w:r>
+              <w:rPr>
+                <w:rFonts w:ascii="Times New Roman" w:hAnsi="Times New Roman" w:cs="Times New Roman"/>
+                <w:sz w:val="24"/>
+                <w:szCs w:val="24"/>
+              </w:rPr>
+              <w:t>harga</w:t>
+            </w:r>
+            <w:proofErr w:type="spellEnd"/>
+            <w:r>
+              <w:rPr>
+                <w:rFonts w:ascii="Times New Roman" w:hAnsi="Times New Roman" w:cs="Times New Roman"/>
+                <w:sz w:val="24"/>
+                <w:szCs w:val="24"/>
+              </w:rPr>
+              <w:t xml:space="preserve"> </w:t>
+            </w:r>
+            <w:proofErr w:type="spellStart"/>
+            <w:r>
+              <w:rPr>
+                <w:rFonts w:ascii="Times New Roman" w:hAnsi="Times New Roman" w:cs="Times New Roman"/>
+                <w:sz w:val="24"/>
+                <w:szCs w:val="24"/>
+              </w:rPr>
+              <w:t>totalnya</w:t>
+            </w:r>
+            <w:proofErr w:type="spellEnd"/>
           </w:p>
         </w:tc>
       </w:tr>
@@ -472,14 +1076,88 @@
                 <w:szCs w:val="24"/>
               </w:rPr>
             </w:pPr>
-            <w:r>
-              <w:rPr>
-                <w:rFonts w:ascii="Times New Roman" w:hAnsi="Times New Roman" w:cs="Times New Roman"/>
-                <w:sz w:val="24"/>
-                <w:szCs w:val="24"/>
-              </w:rPr>
-              <w:t>Menekan tombol edit di barang yang sudah dipilih</w:t>
-            </w:r>
+            <w:proofErr w:type="spellStart"/>
+            <w:r>
+              <w:rPr>
+                <w:rFonts w:ascii="Times New Roman" w:hAnsi="Times New Roman" w:cs="Times New Roman"/>
+                <w:sz w:val="24"/>
+                <w:szCs w:val="24"/>
+              </w:rPr>
+              <w:t>Menekan</w:t>
+            </w:r>
+            <w:proofErr w:type="spellEnd"/>
+            <w:r>
+              <w:rPr>
+                <w:rFonts w:ascii="Times New Roman" w:hAnsi="Times New Roman" w:cs="Times New Roman"/>
+                <w:sz w:val="24"/>
+                <w:szCs w:val="24"/>
+              </w:rPr>
+              <w:t xml:space="preserve"> </w:t>
+            </w:r>
+            <w:proofErr w:type="spellStart"/>
+            <w:r>
+              <w:rPr>
+                <w:rFonts w:ascii="Times New Roman" w:hAnsi="Times New Roman" w:cs="Times New Roman"/>
+                <w:sz w:val="24"/>
+                <w:szCs w:val="24"/>
+              </w:rPr>
+              <w:t>tombol</w:t>
+            </w:r>
+            <w:proofErr w:type="spellEnd"/>
+            <w:r>
+              <w:rPr>
+                <w:rFonts w:ascii="Times New Roman" w:hAnsi="Times New Roman" w:cs="Times New Roman"/>
+                <w:sz w:val="24"/>
+                <w:szCs w:val="24"/>
+              </w:rPr>
+              <w:t xml:space="preserve"> edit di </w:t>
+            </w:r>
+            <w:proofErr w:type="spellStart"/>
+            <w:r>
+              <w:rPr>
+                <w:rFonts w:ascii="Times New Roman" w:hAnsi="Times New Roman" w:cs="Times New Roman"/>
+                <w:sz w:val="24"/>
+                <w:szCs w:val="24"/>
+              </w:rPr>
+              <w:t>barang</w:t>
+            </w:r>
+            <w:proofErr w:type="spellEnd"/>
+            <w:r>
+              <w:rPr>
+                <w:rFonts w:ascii="Times New Roman" w:hAnsi="Times New Roman" w:cs="Times New Roman"/>
+                <w:sz w:val="24"/>
+                <w:szCs w:val="24"/>
+              </w:rPr>
+              <w:t xml:space="preserve"> yang </w:t>
+            </w:r>
+            <w:proofErr w:type="spellStart"/>
+            <w:r>
+              <w:rPr>
+                <w:rFonts w:ascii="Times New Roman" w:hAnsi="Times New Roman" w:cs="Times New Roman"/>
+                <w:sz w:val="24"/>
+                <w:szCs w:val="24"/>
+              </w:rPr>
+              <w:t>sudah</w:t>
+            </w:r>
+            <w:proofErr w:type="spellEnd"/>
+            <w:r>
+              <w:rPr>
+                <w:rFonts w:ascii="Times New Roman" w:hAnsi="Times New Roman" w:cs="Times New Roman"/>
+                <w:sz w:val="24"/>
+                <w:szCs w:val="24"/>
+              </w:rPr>
+              <w:t xml:space="preserve"> </w:t>
+            </w:r>
+            <w:proofErr w:type="spellStart"/>
+            <w:r>
+              <w:rPr>
+                <w:rFonts w:ascii="Times New Roman" w:hAnsi="Times New Roman" w:cs="Times New Roman"/>
+                <w:sz w:val="24"/>
+                <w:szCs w:val="24"/>
+              </w:rPr>
+              <w:t>dipilih</w:t>
+            </w:r>
+            <w:proofErr w:type="spellEnd"/>
           </w:p>
         </w:tc>
         <w:tc>
@@ -498,14 +1176,88 @@
                 <w:szCs w:val="24"/>
               </w:rPr>
             </w:pPr>
-            <w:r>
-              <w:rPr>
-                <w:rFonts w:ascii="Times New Roman" w:hAnsi="Times New Roman" w:cs="Times New Roman"/>
-                <w:sz w:val="24"/>
-                <w:szCs w:val="24"/>
-              </w:rPr>
-              <w:t>Muncul banyaknya barang dan harga satuan</w:t>
-            </w:r>
+            <w:proofErr w:type="spellStart"/>
+            <w:r>
+              <w:rPr>
+                <w:rFonts w:ascii="Times New Roman" w:hAnsi="Times New Roman" w:cs="Times New Roman"/>
+                <w:sz w:val="24"/>
+                <w:szCs w:val="24"/>
+              </w:rPr>
+              <w:t>Muncul</w:t>
+            </w:r>
+            <w:proofErr w:type="spellEnd"/>
+            <w:r>
+              <w:rPr>
+                <w:rFonts w:ascii="Times New Roman" w:hAnsi="Times New Roman" w:cs="Times New Roman"/>
+                <w:sz w:val="24"/>
+                <w:szCs w:val="24"/>
+              </w:rPr>
+              <w:t xml:space="preserve"> </w:t>
+            </w:r>
+            <w:proofErr w:type="spellStart"/>
+            <w:r>
+              <w:rPr>
+                <w:rFonts w:ascii="Times New Roman" w:hAnsi="Times New Roman" w:cs="Times New Roman"/>
+                <w:sz w:val="24"/>
+                <w:szCs w:val="24"/>
+              </w:rPr>
+              <w:t>banyaknya</w:t>
+            </w:r>
+            <w:proofErr w:type="spellEnd"/>
+            <w:r>
+              <w:rPr>
+                <w:rFonts w:ascii="Times New Roman" w:hAnsi="Times New Roman" w:cs="Times New Roman"/>
+                <w:sz w:val="24"/>
+                <w:szCs w:val="24"/>
+              </w:rPr>
+              <w:t xml:space="preserve"> </w:t>
+            </w:r>
+            <w:proofErr w:type="spellStart"/>
+            <w:r>
+              <w:rPr>
+                <w:rFonts w:ascii="Times New Roman" w:hAnsi="Times New Roman" w:cs="Times New Roman"/>
+                <w:sz w:val="24"/>
+                <w:szCs w:val="24"/>
+              </w:rPr>
+              <w:t>barang</w:t>
+            </w:r>
+            <w:proofErr w:type="spellEnd"/>
+            <w:r>
+              <w:rPr>
+                <w:rFonts w:ascii="Times New Roman" w:hAnsi="Times New Roman" w:cs="Times New Roman"/>
+                <w:sz w:val="24"/>
+                <w:szCs w:val="24"/>
+              </w:rPr>
+              <w:t xml:space="preserve"> dan </w:t>
+            </w:r>
+            <w:proofErr w:type="spellStart"/>
+            <w:r>
+              <w:rPr>
+                <w:rFonts w:ascii="Times New Roman" w:hAnsi="Times New Roman" w:cs="Times New Roman"/>
+                <w:sz w:val="24"/>
+                <w:szCs w:val="24"/>
+              </w:rPr>
+              <w:t>harga</w:t>
+            </w:r>
+            <w:proofErr w:type="spellEnd"/>
+            <w:r>
+              <w:rPr>
+                <w:rFonts w:ascii="Times New Roman" w:hAnsi="Times New Roman" w:cs="Times New Roman"/>
+                <w:sz w:val="24"/>
+                <w:szCs w:val="24"/>
+              </w:rPr>
+              <w:t xml:space="preserve"> </w:t>
+            </w:r>
+            <w:proofErr w:type="spellStart"/>
+            <w:r>
+              <w:rPr>
+                <w:rFonts w:ascii="Times New Roman" w:hAnsi="Times New Roman" w:cs="Times New Roman"/>
+                <w:sz w:val="24"/>
+                <w:szCs w:val="24"/>
+              </w:rPr>
+              <w:t>satuan</w:t>
+            </w:r>
+            <w:proofErr w:type="spellEnd"/>
           </w:p>
         </w:tc>
       </w:tr>
@@ -547,14 +1299,106 @@
                 <w:szCs w:val="24"/>
               </w:rPr>
             </w:pPr>
-            <w:r>
-              <w:rPr>
-                <w:rFonts w:ascii="Times New Roman" w:hAnsi="Times New Roman" w:cs="Times New Roman"/>
-                <w:sz w:val="24"/>
-                <w:szCs w:val="24"/>
-              </w:rPr>
-              <w:t>Mengubah jumlah barang atau harga satuan</w:t>
-            </w:r>
+            <w:proofErr w:type="spellStart"/>
+            <w:r>
+              <w:rPr>
+                <w:rFonts w:ascii="Times New Roman" w:hAnsi="Times New Roman" w:cs="Times New Roman"/>
+                <w:sz w:val="24"/>
+                <w:szCs w:val="24"/>
+              </w:rPr>
+              <w:t>Mengubah</w:t>
+            </w:r>
+            <w:proofErr w:type="spellEnd"/>
+            <w:r>
+              <w:rPr>
+                <w:rFonts w:ascii="Times New Roman" w:hAnsi="Times New Roman" w:cs="Times New Roman"/>
+                <w:sz w:val="24"/>
+                <w:szCs w:val="24"/>
+              </w:rPr>
+              <w:t xml:space="preserve"> </w:t>
+            </w:r>
+            <w:proofErr w:type="spellStart"/>
+            <w:r>
+              <w:rPr>
+                <w:rFonts w:ascii="Times New Roman" w:hAnsi="Times New Roman" w:cs="Times New Roman"/>
+                <w:sz w:val="24"/>
+                <w:szCs w:val="24"/>
+              </w:rPr>
+              <w:t>jumlah</w:t>
+            </w:r>
+            <w:proofErr w:type="spellEnd"/>
+            <w:r>
+              <w:rPr>
+                <w:rFonts w:ascii="Times New Roman" w:hAnsi="Times New Roman" w:cs="Times New Roman"/>
+                <w:sz w:val="24"/>
+                <w:szCs w:val="24"/>
+              </w:rPr>
+              <w:t xml:space="preserve"> </w:t>
+            </w:r>
+            <w:proofErr w:type="spellStart"/>
+            <w:r>
+              <w:rPr>
+                <w:rFonts w:ascii="Times New Roman" w:hAnsi="Times New Roman" w:cs="Times New Roman"/>
+                <w:sz w:val="24"/>
+                <w:szCs w:val="24"/>
+              </w:rPr>
+              <w:t>barang</w:t>
+            </w:r>
+            <w:proofErr w:type="spellEnd"/>
+            <w:r>
+              <w:rPr>
+                <w:rFonts w:ascii="Times New Roman" w:hAnsi="Times New Roman" w:cs="Times New Roman"/>
+                <w:sz w:val="24"/>
+                <w:szCs w:val="24"/>
+              </w:rPr>
+              <w:t xml:space="preserve"> </w:t>
+            </w:r>
+            <w:proofErr w:type="spellStart"/>
+            <w:r>
+              <w:rPr>
+                <w:rFonts w:ascii="Times New Roman" w:hAnsi="Times New Roman" w:cs="Times New Roman"/>
+                <w:sz w:val="24"/>
+                <w:szCs w:val="24"/>
+              </w:rPr>
+              <w:t>atau</w:t>
+            </w:r>
+            <w:proofErr w:type="spellEnd"/>
+            <w:r>
+              <w:rPr>
+                <w:rFonts w:ascii="Times New Roman" w:hAnsi="Times New Roman" w:cs="Times New Roman"/>
+                <w:sz w:val="24"/>
+                <w:szCs w:val="24"/>
+              </w:rPr>
+              <w:t xml:space="preserve"> </w:t>
+            </w:r>
+            <w:proofErr w:type="spellStart"/>
+            <w:r>
+              <w:rPr>
+                <w:rFonts w:ascii="Times New Roman" w:hAnsi="Times New Roman" w:cs="Times New Roman"/>
+                <w:sz w:val="24"/>
+                <w:szCs w:val="24"/>
+              </w:rPr>
+              <w:t>harga</w:t>
+            </w:r>
+            <w:proofErr w:type="spellEnd"/>
+            <w:r>
+              <w:rPr>
+                <w:rFonts w:ascii="Times New Roman" w:hAnsi="Times New Roman" w:cs="Times New Roman"/>
+                <w:sz w:val="24"/>
+                <w:szCs w:val="24"/>
+              </w:rPr>
+              <w:t xml:space="preserve"> </w:t>
+            </w:r>
+            <w:proofErr w:type="spellStart"/>
+            <w:r>
+              <w:rPr>
+                <w:rFonts w:ascii="Times New Roman" w:hAnsi="Times New Roman" w:cs="Times New Roman"/>
+                <w:sz w:val="24"/>
+                <w:szCs w:val="24"/>
+              </w:rPr>
+              <w:t>satuan</w:t>
+            </w:r>
+            <w:proofErr w:type="spellEnd"/>
           </w:p>
         </w:tc>
         <w:tc>
@@ -579,8 +1423,72 @@
                 <w:sz w:val="24"/>
                 <w:szCs w:val="24"/>
               </w:rPr>
-              <w:t>Data tersimpan di database dan menampilkannya di kotak dialog Keranjang</w:t>
-            </w:r>
+              <w:t xml:space="preserve">Data </w:t>
+            </w:r>
+            <w:proofErr w:type="spellStart"/>
+            <w:r>
+              <w:rPr>
+                <w:rFonts w:ascii="Times New Roman" w:hAnsi="Times New Roman" w:cs="Times New Roman"/>
+                <w:sz w:val="24"/>
+                <w:szCs w:val="24"/>
+              </w:rPr>
+              <w:t>tersimpan</w:t>
+            </w:r>
+            <w:proofErr w:type="spellEnd"/>
+            <w:r>
+              <w:rPr>
+                <w:rFonts w:ascii="Times New Roman" w:hAnsi="Times New Roman" w:cs="Times New Roman"/>
+                <w:sz w:val="24"/>
+                <w:szCs w:val="24"/>
+              </w:rPr>
+              <w:t xml:space="preserve"> di database dan </w:t>
+            </w:r>
+            <w:proofErr w:type="spellStart"/>
+            <w:r>
+              <w:rPr>
+                <w:rFonts w:ascii="Times New Roman" w:hAnsi="Times New Roman" w:cs="Times New Roman"/>
+                <w:sz w:val="24"/>
+                <w:szCs w:val="24"/>
+              </w:rPr>
+              <w:t>menampilkannya</w:t>
+            </w:r>
+            <w:proofErr w:type="spellEnd"/>
+            <w:r>
+              <w:rPr>
+                <w:rFonts w:ascii="Times New Roman" w:hAnsi="Times New Roman" w:cs="Times New Roman"/>
+                <w:sz w:val="24"/>
+                <w:szCs w:val="24"/>
+              </w:rPr>
+              <w:t xml:space="preserve"> di </w:t>
+            </w:r>
+            <w:proofErr w:type="spellStart"/>
+            <w:r>
+              <w:rPr>
+                <w:rFonts w:ascii="Times New Roman" w:hAnsi="Times New Roman" w:cs="Times New Roman"/>
+                <w:sz w:val="24"/>
+                <w:szCs w:val="24"/>
+              </w:rPr>
+              <w:t>kotak</w:t>
+            </w:r>
+            <w:proofErr w:type="spellEnd"/>
+            <w:r>
+              <w:rPr>
+                <w:rFonts w:ascii="Times New Roman" w:hAnsi="Times New Roman" w:cs="Times New Roman"/>
+                <w:sz w:val="24"/>
+                <w:szCs w:val="24"/>
+              </w:rPr>
+              <w:t xml:space="preserve"> dialog </w:t>
+            </w:r>
+            <w:proofErr w:type="spellStart"/>
+            <w:r>
+              <w:rPr>
+                <w:rFonts w:ascii="Times New Roman" w:hAnsi="Times New Roman" w:cs="Times New Roman"/>
+                <w:sz w:val="24"/>
+                <w:szCs w:val="24"/>
+              </w:rPr>
+              <w:t>Keranjang</w:t>
+            </w:r>
+            <w:proofErr w:type="spellEnd"/>
           </w:p>
         </w:tc>
       </w:tr>
@@ -622,14 +1530,52 @@
                 <w:szCs w:val="24"/>
               </w:rPr>
             </w:pPr>
-            <w:r>
-              <w:rPr>
-                <w:rFonts w:ascii="Times New Roman" w:hAnsi="Times New Roman" w:cs="Times New Roman"/>
-                <w:sz w:val="24"/>
-                <w:szCs w:val="24"/>
-              </w:rPr>
-              <w:t>Menekan tombol hapus</w:t>
-            </w:r>
+            <w:proofErr w:type="spellStart"/>
+            <w:r>
+              <w:rPr>
+                <w:rFonts w:ascii="Times New Roman" w:hAnsi="Times New Roman" w:cs="Times New Roman"/>
+                <w:sz w:val="24"/>
+                <w:szCs w:val="24"/>
+              </w:rPr>
+              <w:t>Menekan</w:t>
+            </w:r>
+            <w:proofErr w:type="spellEnd"/>
+            <w:r>
+              <w:rPr>
+                <w:rFonts w:ascii="Times New Roman" w:hAnsi="Times New Roman" w:cs="Times New Roman"/>
+                <w:sz w:val="24"/>
+                <w:szCs w:val="24"/>
+              </w:rPr>
+              <w:t xml:space="preserve"> </w:t>
+            </w:r>
+            <w:proofErr w:type="spellStart"/>
+            <w:r>
+              <w:rPr>
+                <w:rFonts w:ascii="Times New Roman" w:hAnsi="Times New Roman" w:cs="Times New Roman"/>
+                <w:sz w:val="24"/>
+                <w:szCs w:val="24"/>
+              </w:rPr>
+              <w:t>tombol</w:t>
+            </w:r>
+            <w:proofErr w:type="spellEnd"/>
+            <w:r>
+              <w:rPr>
+                <w:rFonts w:ascii="Times New Roman" w:hAnsi="Times New Roman" w:cs="Times New Roman"/>
+                <w:sz w:val="24"/>
+                <w:szCs w:val="24"/>
+              </w:rPr>
+              <w:t xml:space="preserve"> </w:t>
+            </w:r>
+            <w:proofErr w:type="spellStart"/>
+            <w:r>
+              <w:rPr>
+                <w:rFonts w:ascii="Times New Roman" w:hAnsi="Times New Roman" w:cs="Times New Roman"/>
+                <w:sz w:val="24"/>
+                <w:szCs w:val="24"/>
+              </w:rPr>
+              <w:t>hapus</w:t>
+            </w:r>
+            <w:proofErr w:type="spellEnd"/>
           </w:p>
         </w:tc>
         <w:tc>
@@ -648,14 +1594,142 @@
                 <w:szCs w:val="24"/>
               </w:rPr>
             </w:pPr>
-            <w:r>
-              <w:rPr>
-                <w:rFonts w:ascii="Times New Roman" w:hAnsi="Times New Roman" w:cs="Times New Roman"/>
-                <w:sz w:val="24"/>
-                <w:szCs w:val="24"/>
-              </w:rPr>
-              <w:t>muncul kotak dialog yang meyakinkan apabila barang yang dipilih akan dihapus</w:t>
-            </w:r>
+            <w:proofErr w:type="spellStart"/>
+            <w:r>
+              <w:rPr>
+                <w:rFonts w:ascii="Times New Roman" w:hAnsi="Times New Roman" w:cs="Times New Roman"/>
+                <w:sz w:val="24"/>
+                <w:szCs w:val="24"/>
+              </w:rPr>
+              <w:t>muncul</w:t>
+            </w:r>
+            <w:proofErr w:type="spellEnd"/>
+            <w:r>
+              <w:rPr>
+                <w:rFonts w:ascii="Times New Roman" w:hAnsi="Times New Roman" w:cs="Times New Roman"/>
+                <w:sz w:val="24"/>
+                <w:szCs w:val="24"/>
+              </w:rPr>
+              <w:t xml:space="preserve"> </w:t>
+            </w:r>
+            <w:proofErr w:type="spellStart"/>
+            <w:r>
+              <w:rPr>
+                <w:rFonts w:ascii="Times New Roman" w:hAnsi="Times New Roman" w:cs="Times New Roman"/>
+                <w:sz w:val="24"/>
+                <w:szCs w:val="24"/>
+              </w:rPr>
+              <w:t>kotak</w:t>
+            </w:r>
+            <w:proofErr w:type="spellEnd"/>
+            <w:r>
+              <w:rPr>
+                <w:rFonts w:ascii="Times New Roman" w:hAnsi="Times New Roman" w:cs="Times New Roman"/>
+                <w:sz w:val="24"/>
+                <w:szCs w:val="24"/>
+              </w:rPr>
+              <w:t xml:space="preserve"> dialog yang </w:t>
+            </w:r>
+            <w:proofErr w:type="spellStart"/>
+            <w:r>
+              <w:rPr>
+                <w:rFonts w:ascii="Times New Roman" w:hAnsi="Times New Roman" w:cs="Times New Roman"/>
+                <w:sz w:val="24"/>
+                <w:szCs w:val="24"/>
+              </w:rPr>
+              <w:t>meyakinkan</w:t>
+            </w:r>
+            <w:proofErr w:type="spellEnd"/>
+            <w:r>
+              <w:rPr>
+                <w:rFonts w:ascii="Times New Roman" w:hAnsi="Times New Roman" w:cs="Times New Roman"/>
+                <w:sz w:val="24"/>
+                <w:szCs w:val="24"/>
+              </w:rPr>
+              <w:t xml:space="preserve"> </w:t>
+            </w:r>
+            <w:proofErr w:type="spellStart"/>
+            <w:r>
+              <w:rPr>
+                <w:rFonts w:ascii="Times New Roman" w:hAnsi="Times New Roman" w:cs="Times New Roman"/>
+                <w:sz w:val="24"/>
+                <w:szCs w:val="24"/>
+              </w:rPr>
+              <w:t>apabila</w:t>
+            </w:r>
+            <w:proofErr w:type="spellEnd"/>
+            <w:r>
+              <w:rPr>
+                <w:rFonts w:ascii="Times New Roman" w:hAnsi="Times New Roman" w:cs="Times New Roman"/>
+                <w:sz w:val="24"/>
+                <w:szCs w:val="24"/>
+              </w:rPr>
+              <w:t xml:space="preserve"> </w:t>
+            </w:r>
+            <w:proofErr w:type="spellStart"/>
+            <w:r>
+              <w:rPr>
+                <w:rFonts w:ascii="Times New Roman" w:hAnsi="Times New Roman" w:cs="Times New Roman"/>
+                <w:sz w:val="24"/>
+                <w:szCs w:val="24"/>
+              </w:rPr>
+              <w:t>barang</w:t>
+            </w:r>
+            <w:proofErr w:type="spellEnd"/>
+            <w:r>
+              <w:rPr>
+                <w:rFonts w:ascii="Times New Roman" w:hAnsi="Times New Roman" w:cs="Times New Roman"/>
+                <w:sz w:val="24"/>
+                <w:szCs w:val="24"/>
+              </w:rPr>
+              <w:t xml:space="preserve"> yang </w:t>
+            </w:r>
+            <w:proofErr w:type="spellStart"/>
+            <w:r>
+              <w:rPr>
+                <w:rFonts w:ascii="Times New Roman" w:hAnsi="Times New Roman" w:cs="Times New Roman"/>
+                <w:sz w:val="24"/>
+                <w:szCs w:val="24"/>
+              </w:rPr>
+              <w:t>dipilih</w:t>
+            </w:r>
+            <w:proofErr w:type="spellEnd"/>
+            <w:r>
+              <w:rPr>
+                <w:rFonts w:ascii="Times New Roman" w:hAnsi="Times New Roman" w:cs="Times New Roman"/>
+                <w:sz w:val="24"/>
+                <w:szCs w:val="24"/>
+              </w:rPr>
+              <w:t xml:space="preserve"> </w:t>
+            </w:r>
+            <w:proofErr w:type="spellStart"/>
+            <w:r>
+              <w:rPr>
+                <w:rFonts w:ascii="Times New Roman" w:hAnsi="Times New Roman" w:cs="Times New Roman"/>
+                <w:sz w:val="24"/>
+                <w:szCs w:val="24"/>
+              </w:rPr>
+              <w:t>akan</w:t>
+            </w:r>
+            <w:proofErr w:type="spellEnd"/>
+            <w:r>
+              <w:rPr>
+                <w:rFonts w:ascii="Times New Roman" w:hAnsi="Times New Roman" w:cs="Times New Roman"/>
+                <w:sz w:val="24"/>
+                <w:szCs w:val="24"/>
+              </w:rPr>
+              <w:t xml:space="preserve"> </w:t>
+            </w:r>
+            <w:proofErr w:type="spellStart"/>
+            <w:r>
+              <w:rPr>
+                <w:rFonts w:ascii="Times New Roman" w:hAnsi="Times New Roman" w:cs="Times New Roman"/>
+                <w:sz w:val="24"/>
+                <w:szCs w:val="24"/>
+              </w:rPr>
+              <w:t>dihapus</w:t>
+            </w:r>
+            <w:proofErr w:type="spellEnd"/>
           </w:p>
         </w:tc>
       </w:tr>
@@ -697,14 +1771,52 @@
                 <w:szCs w:val="24"/>
               </w:rPr>
             </w:pPr>
-            <w:r>
-              <w:rPr>
-                <w:rFonts w:ascii="Times New Roman" w:hAnsi="Times New Roman" w:cs="Times New Roman"/>
-                <w:sz w:val="24"/>
-                <w:szCs w:val="24"/>
-              </w:rPr>
-              <w:t>Menekan tombol ya</w:t>
-            </w:r>
+            <w:proofErr w:type="spellStart"/>
+            <w:r>
+              <w:rPr>
+                <w:rFonts w:ascii="Times New Roman" w:hAnsi="Times New Roman" w:cs="Times New Roman"/>
+                <w:sz w:val="24"/>
+                <w:szCs w:val="24"/>
+              </w:rPr>
+              <w:t>Menekan</w:t>
+            </w:r>
+            <w:proofErr w:type="spellEnd"/>
+            <w:r>
+              <w:rPr>
+                <w:rFonts w:ascii="Times New Roman" w:hAnsi="Times New Roman" w:cs="Times New Roman"/>
+                <w:sz w:val="24"/>
+                <w:szCs w:val="24"/>
+              </w:rPr>
+              <w:t xml:space="preserve"> </w:t>
+            </w:r>
+            <w:proofErr w:type="spellStart"/>
+            <w:r>
+              <w:rPr>
+                <w:rFonts w:ascii="Times New Roman" w:hAnsi="Times New Roman" w:cs="Times New Roman"/>
+                <w:sz w:val="24"/>
+                <w:szCs w:val="24"/>
+              </w:rPr>
+              <w:t>tombol</w:t>
+            </w:r>
+            <w:proofErr w:type="spellEnd"/>
+            <w:r>
+              <w:rPr>
+                <w:rFonts w:ascii="Times New Roman" w:hAnsi="Times New Roman" w:cs="Times New Roman"/>
+                <w:sz w:val="24"/>
+                <w:szCs w:val="24"/>
+              </w:rPr>
+              <w:t xml:space="preserve"> </w:t>
+            </w:r>
+            <w:proofErr w:type="spellStart"/>
+            <w:r>
+              <w:rPr>
+                <w:rFonts w:ascii="Times New Roman" w:hAnsi="Times New Roman" w:cs="Times New Roman"/>
+                <w:sz w:val="24"/>
+                <w:szCs w:val="24"/>
+              </w:rPr>
+              <w:t>ya</w:t>
+            </w:r>
+            <w:proofErr w:type="spellEnd"/>
           </w:p>
         </w:tc>
         <w:tc>
@@ -723,13 +1835,95 @@
                 <w:szCs w:val="24"/>
               </w:rPr>
             </w:pPr>
-            <w:r>
-              <w:rPr>
-                <w:rFonts w:ascii="Times New Roman" w:hAnsi="Times New Roman" w:cs="Times New Roman"/>
-                <w:sz w:val="24"/>
-                <w:szCs w:val="24"/>
-              </w:rPr>
-              <w:t>barang yang terpilih dihapus dari keranjang dan database.</w:t>
+            <w:proofErr w:type="spellStart"/>
+            <w:r>
+              <w:rPr>
+                <w:rFonts w:ascii="Times New Roman" w:hAnsi="Times New Roman" w:cs="Times New Roman"/>
+                <w:sz w:val="24"/>
+                <w:szCs w:val="24"/>
+              </w:rPr>
+              <w:t>barang</w:t>
+            </w:r>
+            <w:proofErr w:type="spellEnd"/>
+            <w:r>
+              <w:rPr>
+                <w:rFonts w:ascii="Times New Roman" w:hAnsi="Times New Roman" w:cs="Times New Roman"/>
+                <w:sz w:val="24"/>
+                <w:szCs w:val="24"/>
+              </w:rPr>
+              <w:t xml:space="preserve"> yang </w:t>
+            </w:r>
+            <w:proofErr w:type="spellStart"/>
+            <w:r>
+              <w:rPr>
+                <w:rFonts w:ascii="Times New Roman" w:hAnsi="Times New Roman" w:cs="Times New Roman"/>
+                <w:sz w:val="24"/>
+                <w:szCs w:val="24"/>
+              </w:rPr>
+              <w:t>terpilih</w:t>
+            </w:r>
+            <w:proofErr w:type="spellEnd"/>
+            <w:r>
+              <w:rPr>
+                <w:rFonts w:ascii="Times New Roman" w:hAnsi="Times New Roman" w:cs="Times New Roman"/>
+                <w:sz w:val="24"/>
+                <w:szCs w:val="24"/>
+              </w:rPr>
+              <w:t xml:space="preserve"> </w:t>
+            </w:r>
+            <w:proofErr w:type="spellStart"/>
+            <w:r>
+              <w:rPr>
+                <w:rFonts w:ascii="Times New Roman" w:hAnsi="Times New Roman" w:cs="Times New Roman"/>
+                <w:sz w:val="24"/>
+                <w:szCs w:val="24"/>
+              </w:rPr>
+              <w:t>dihapus</w:t>
+            </w:r>
+            <w:proofErr w:type="spellEnd"/>
+            <w:r>
+              <w:rPr>
+                <w:rFonts w:ascii="Times New Roman" w:hAnsi="Times New Roman" w:cs="Times New Roman"/>
+                <w:sz w:val="24"/>
+                <w:szCs w:val="24"/>
+              </w:rPr>
+              <w:t xml:space="preserve"> </w:t>
+            </w:r>
+            <w:proofErr w:type="spellStart"/>
+            <w:r>
+              <w:rPr>
+                <w:rFonts w:ascii="Times New Roman" w:hAnsi="Times New Roman" w:cs="Times New Roman"/>
+                <w:sz w:val="24"/>
+                <w:szCs w:val="24"/>
+              </w:rPr>
+              <w:t>dari</w:t>
+            </w:r>
+            <w:proofErr w:type="spellEnd"/>
+            <w:r>
+              <w:rPr>
+                <w:rFonts w:ascii="Times New Roman" w:hAnsi="Times New Roman" w:cs="Times New Roman"/>
+                <w:sz w:val="24"/>
+                <w:szCs w:val="24"/>
+              </w:rPr>
+              <w:t xml:space="preserve"> </w:t>
+            </w:r>
+            <w:proofErr w:type="spellStart"/>
+            <w:r>
+              <w:rPr>
+                <w:rFonts w:ascii="Times New Roman" w:hAnsi="Times New Roman" w:cs="Times New Roman"/>
+                <w:sz w:val="24"/>
+                <w:szCs w:val="24"/>
+              </w:rPr>
+              <w:t>keranjang</w:t>
+            </w:r>
+            <w:proofErr w:type="spellEnd"/>
+            <w:r>
+              <w:rPr>
+                <w:rFonts w:ascii="Times New Roman" w:hAnsi="Times New Roman" w:cs="Times New Roman"/>
+                <w:sz w:val="24"/>
+                <w:szCs w:val="24"/>
+              </w:rPr>
+              <w:t xml:space="preserve"> dan database.</w:t>
             </w:r>
           </w:p>
         </w:tc>
@@ -774,14 +1968,70 @@
                 <w:szCs w:val="24"/>
               </w:rPr>
             </w:pPr>
-            <w:r>
-              <w:rPr>
-                <w:rFonts w:ascii="Times New Roman" w:hAnsi="Times New Roman" w:cs="Times New Roman"/>
-                <w:sz w:val="24"/>
-                <w:szCs w:val="24"/>
-              </w:rPr>
-              <w:t>Tekan tombol Lakukan Transaksi</w:t>
-            </w:r>
+            <w:proofErr w:type="spellStart"/>
+            <w:r>
+              <w:rPr>
+                <w:rFonts w:ascii="Times New Roman" w:hAnsi="Times New Roman" w:cs="Times New Roman"/>
+                <w:sz w:val="24"/>
+                <w:szCs w:val="24"/>
+              </w:rPr>
+              <w:t>Tekan</w:t>
+            </w:r>
+            <w:proofErr w:type="spellEnd"/>
+            <w:r>
+              <w:rPr>
+                <w:rFonts w:ascii="Times New Roman" w:hAnsi="Times New Roman" w:cs="Times New Roman"/>
+                <w:sz w:val="24"/>
+                <w:szCs w:val="24"/>
+              </w:rPr>
+              <w:t xml:space="preserve"> </w:t>
+            </w:r>
+            <w:proofErr w:type="spellStart"/>
+            <w:r>
+              <w:rPr>
+                <w:rFonts w:ascii="Times New Roman" w:hAnsi="Times New Roman" w:cs="Times New Roman"/>
+                <w:sz w:val="24"/>
+                <w:szCs w:val="24"/>
+              </w:rPr>
+              <w:t>tombol</w:t>
+            </w:r>
+            <w:proofErr w:type="spellEnd"/>
+            <w:r>
+              <w:rPr>
+                <w:rFonts w:ascii="Times New Roman" w:hAnsi="Times New Roman" w:cs="Times New Roman"/>
+                <w:sz w:val="24"/>
+                <w:szCs w:val="24"/>
+              </w:rPr>
+              <w:t xml:space="preserve"> </w:t>
+            </w:r>
+            <w:proofErr w:type="spellStart"/>
+            <w:r>
+              <w:rPr>
+                <w:rFonts w:ascii="Times New Roman" w:hAnsi="Times New Roman" w:cs="Times New Roman"/>
+                <w:sz w:val="24"/>
+                <w:szCs w:val="24"/>
+              </w:rPr>
+              <w:t>Lakukan</w:t>
+            </w:r>
+            <w:proofErr w:type="spellEnd"/>
+            <w:r>
+              <w:rPr>
+                <w:rFonts w:ascii="Times New Roman" w:hAnsi="Times New Roman" w:cs="Times New Roman"/>
+                <w:sz w:val="24"/>
+                <w:szCs w:val="24"/>
+              </w:rPr>
+              <w:t xml:space="preserve"> </w:t>
+            </w:r>
+            <w:proofErr w:type="spellStart"/>
+            <w:r>
+              <w:rPr>
+                <w:rFonts w:ascii="Times New Roman" w:hAnsi="Times New Roman" w:cs="Times New Roman"/>
+                <w:sz w:val="24"/>
+                <w:szCs w:val="24"/>
+              </w:rPr>
+              <w:t>Transaksi</w:t>
+            </w:r>
+            <w:proofErr w:type="spellEnd"/>
           </w:p>
         </w:tc>
         <w:tc>
@@ -807,7 +2057,25 @@
                 <w:sz w:val="24"/>
                 <w:szCs w:val="24"/>
               </w:rPr>
-              <w:t>Data tersimpan di history transaction</w:t>
+              <w:t xml:space="preserve">Data </w:t>
+            </w:r>
+            <w:proofErr w:type="spellStart"/>
+            <w:r>
+              <w:rPr>
+                <w:rFonts w:ascii="Times New Roman" w:hAnsi="Times New Roman" w:cs="Times New Roman"/>
+                <w:sz w:val="24"/>
+                <w:szCs w:val="24"/>
+              </w:rPr>
+              <w:t>tersimpan</w:t>
+            </w:r>
+            <w:proofErr w:type="spellEnd"/>
+            <w:r>
+              <w:rPr>
+                <w:rFonts w:ascii="Times New Roman" w:hAnsi="Times New Roman" w:cs="Times New Roman"/>
+                <w:sz w:val="24"/>
+                <w:szCs w:val="24"/>
+              </w:rPr>
+              <w:t xml:space="preserve"> di history transaction</w:t>
             </w:r>
           </w:p>
         </w:tc>
@@ -833,14 +2101,34 @@
                 <w:szCs w:val="24"/>
               </w:rPr>
             </w:pPr>
-            <w:r>
-              <w:rPr>
-                <w:rFonts w:ascii="Times New Roman" w:hAnsi="Times New Roman" w:cs="Times New Roman"/>
-                <w:sz w:val="24"/>
-                <w:szCs w:val="24"/>
-              </w:rPr>
-              <w:t>Menjual Barang</w:t>
-            </w:r>
+            <w:proofErr w:type="spellStart"/>
+            <w:r>
+              <w:rPr>
+                <w:rFonts w:ascii="Times New Roman" w:hAnsi="Times New Roman" w:cs="Times New Roman"/>
+                <w:sz w:val="24"/>
+                <w:szCs w:val="24"/>
+              </w:rPr>
+              <w:t>Menjual</w:t>
+            </w:r>
+            <w:proofErr w:type="spellEnd"/>
+            <w:r>
+              <w:rPr>
+                <w:rFonts w:ascii="Times New Roman" w:hAnsi="Times New Roman" w:cs="Times New Roman"/>
+                <w:sz w:val="24"/>
+                <w:szCs w:val="24"/>
+              </w:rPr>
+              <w:t xml:space="preserve"> </w:t>
+            </w:r>
+            <w:proofErr w:type="spellStart"/>
+            <w:r>
+              <w:rPr>
+                <w:rFonts w:ascii="Times New Roman" w:hAnsi="Times New Roman" w:cs="Times New Roman"/>
+                <w:sz w:val="24"/>
+                <w:szCs w:val="24"/>
+              </w:rPr>
+              <w:t>Barang</w:t>
+            </w:r>
+            <w:proofErr w:type="spellEnd"/>
           </w:p>
         </w:tc>
         <w:tc>
@@ -860,14 +2148,52 @@
                 <w:szCs w:val="24"/>
               </w:rPr>
             </w:pPr>
-            <w:r>
-              <w:rPr>
-                <w:rFonts w:ascii="Times New Roman" w:hAnsi="Times New Roman" w:cs="Times New Roman"/>
-                <w:sz w:val="24"/>
-                <w:szCs w:val="24"/>
-              </w:rPr>
-              <w:t>Menekan tombol pembelian</w:t>
-            </w:r>
+            <w:proofErr w:type="spellStart"/>
+            <w:r>
+              <w:rPr>
+                <w:rFonts w:ascii="Times New Roman" w:hAnsi="Times New Roman" w:cs="Times New Roman"/>
+                <w:sz w:val="24"/>
+                <w:szCs w:val="24"/>
+              </w:rPr>
+              <w:t>Menekan</w:t>
+            </w:r>
+            <w:proofErr w:type="spellEnd"/>
+            <w:r>
+              <w:rPr>
+                <w:rFonts w:ascii="Times New Roman" w:hAnsi="Times New Roman" w:cs="Times New Roman"/>
+                <w:sz w:val="24"/>
+                <w:szCs w:val="24"/>
+              </w:rPr>
+              <w:t xml:space="preserve"> </w:t>
+            </w:r>
+            <w:proofErr w:type="spellStart"/>
+            <w:r>
+              <w:rPr>
+                <w:rFonts w:ascii="Times New Roman" w:hAnsi="Times New Roman" w:cs="Times New Roman"/>
+                <w:sz w:val="24"/>
+                <w:szCs w:val="24"/>
+              </w:rPr>
+              <w:t>tombol</w:t>
+            </w:r>
+            <w:proofErr w:type="spellEnd"/>
+            <w:r>
+              <w:rPr>
+                <w:rFonts w:ascii="Times New Roman" w:hAnsi="Times New Roman" w:cs="Times New Roman"/>
+                <w:sz w:val="24"/>
+                <w:szCs w:val="24"/>
+              </w:rPr>
+              <w:t xml:space="preserve"> </w:t>
+            </w:r>
+            <w:proofErr w:type="spellStart"/>
+            <w:r>
+              <w:rPr>
+                <w:rFonts w:ascii="Times New Roman" w:hAnsi="Times New Roman" w:cs="Times New Roman"/>
+                <w:sz w:val="24"/>
+                <w:szCs w:val="24"/>
+              </w:rPr>
+              <w:t>pembelian</w:t>
+            </w:r>
+            <w:proofErr w:type="spellEnd"/>
           </w:p>
         </w:tc>
         <w:tc>
@@ -887,14 +2213,88 @@
                 <w:szCs w:val="24"/>
               </w:rPr>
             </w:pPr>
-            <w:r>
-              <w:rPr>
-                <w:rFonts w:ascii="Times New Roman" w:hAnsi="Times New Roman" w:cs="Times New Roman"/>
-                <w:sz w:val="24"/>
-                <w:szCs w:val="24"/>
-              </w:rPr>
-              <w:t>Muncul halaman pembelian yang berisi daftar barang</w:t>
-            </w:r>
+            <w:proofErr w:type="spellStart"/>
+            <w:r>
+              <w:rPr>
+                <w:rFonts w:ascii="Times New Roman" w:hAnsi="Times New Roman" w:cs="Times New Roman"/>
+                <w:sz w:val="24"/>
+                <w:szCs w:val="24"/>
+              </w:rPr>
+              <w:t>Muncul</w:t>
+            </w:r>
+            <w:proofErr w:type="spellEnd"/>
+            <w:r>
+              <w:rPr>
+                <w:rFonts w:ascii="Times New Roman" w:hAnsi="Times New Roman" w:cs="Times New Roman"/>
+                <w:sz w:val="24"/>
+                <w:szCs w:val="24"/>
+              </w:rPr>
+              <w:t xml:space="preserve"> </w:t>
+            </w:r>
+            <w:proofErr w:type="spellStart"/>
+            <w:r>
+              <w:rPr>
+                <w:rFonts w:ascii="Times New Roman" w:hAnsi="Times New Roman" w:cs="Times New Roman"/>
+                <w:sz w:val="24"/>
+                <w:szCs w:val="24"/>
+              </w:rPr>
+              <w:t>halaman</w:t>
+            </w:r>
+            <w:proofErr w:type="spellEnd"/>
+            <w:r>
+              <w:rPr>
+                <w:rFonts w:ascii="Times New Roman" w:hAnsi="Times New Roman" w:cs="Times New Roman"/>
+                <w:sz w:val="24"/>
+                <w:szCs w:val="24"/>
+              </w:rPr>
+              <w:t xml:space="preserve"> </w:t>
+            </w:r>
+            <w:proofErr w:type="spellStart"/>
+            <w:r>
+              <w:rPr>
+                <w:rFonts w:ascii="Times New Roman" w:hAnsi="Times New Roman" w:cs="Times New Roman"/>
+                <w:sz w:val="24"/>
+                <w:szCs w:val="24"/>
+              </w:rPr>
+              <w:t>pembelian</w:t>
+            </w:r>
+            <w:proofErr w:type="spellEnd"/>
+            <w:r>
+              <w:rPr>
+                <w:rFonts w:ascii="Times New Roman" w:hAnsi="Times New Roman" w:cs="Times New Roman"/>
+                <w:sz w:val="24"/>
+                <w:szCs w:val="24"/>
+              </w:rPr>
+              <w:t xml:space="preserve"> yang </w:t>
+            </w:r>
+            <w:proofErr w:type="spellStart"/>
+            <w:r>
+              <w:rPr>
+                <w:rFonts w:ascii="Times New Roman" w:hAnsi="Times New Roman" w:cs="Times New Roman"/>
+                <w:sz w:val="24"/>
+                <w:szCs w:val="24"/>
+              </w:rPr>
+              <w:t>berisi</w:t>
+            </w:r>
+            <w:proofErr w:type="spellEnd"/>
+            <w:r>
+              <w:rPr>
+                <w:rFonts w:ascii="Times New Roman" w:hAnsi="Times New Roman" w:cs="Times New Roman"/>
+                <w:sz w:val="24"/>
+                <w:szCs w:val="24"/>
+              </w:rPr>
+              <w:t xml:space="preserve"> daftar </w:t>
+            </w:r>
+            <w:proofErr w:type="spellStart"/>
+            <w:r>
+              <w:rPr>
+                <w:rFonts w:ascii="Times New Roman" w:hAnsi="Times New Roman" w:cs="Times New Roman"/>
+                <w:sz w:val="24"/>
+                <w:szCs w:val="24"/>
+              </w:rPr>
+              <w:t>barang</w:t>
+            </w:r>
+            <w:proofErr w:type="spellEnd"/>
           </w:p>
         </w:tc>
       </w:tr>
@@ -935,14 +2335,52 @@
                 <w:szCs w:val="24"/>
               </w:rPr>
             </w:pPr>
-            <w:r>
-              <w:rPr>
-                <w:rFonts w:ascii="Times New Roman" w:hAnsi="Times New Roman" w:cs="Times New Roman"/>
-                <w:sz w:val="24"/>
-                <w:szCs w:val="24"/>
-              </w:rPr>
-              <w:t>Menekan tombol tambah</w:t>
-            </w:r>
+            <w:proofErr w:type="spellStart"/>
+            <w:r>
+              <w:rPr>
+                <w:rFonts w:ascii="Times New Roman" w:hAnsi="Times New Roman" w:cs="Times New Roman"/>
+                <w:sz w:val="24"/>
+                <w:szCs w:val="24"/>
+              </w:rPr>
+              <w:t>Menekan</w:t>
+            </w:r>
+            <w:proofErr w:type="spellEnd"/>
+            <w:r>
+              <w:rPr>
+                <w:rFonts w:ascii="Times New Roman" w:hAnsi="Times New Roman" w:cs="Times New Roman"/>
+                <w:sz w:val="24"/>
+                <w:szCs w:val="24"/>
+              </w:rPr>
+              <w:t xml:space="preserve"> </w:t>
+            </w:r>
+            <w:proofErr w:type="spellStart"/>
+            <w:r>
+              <w:rPr>
+                <w:rFonts w:ascii="Times New Roman" w:hAnsi="Times New Roman" w:cs="Times New Roman"/>
+                <w:sz w:val="24"/>
+                <w:szCs w:val="24"/>
+              </w:rPr>
+              <w:t>tombol</w:t>
+            </w:r>
+            <w:proofErr w:type="spellEnd"/>
+            <w:r>
+              <w:rPr>
+                <w:rFonts w:ascii="Times New Roman" w:hAnsi="Times New Roman" w:cs="Times New Roman"/>
+                <w:sz w:val="24"/>
+                <w:szCs w:val="24"/>
+              </w:rPr>
+              <w:t xml:space="preserve"> </w:t>
+            </w:r>
+            <w:proofErr w:type="spellStart"/>
+            <w:r>
+              <w:rPr>
+                <w:rFonts w:ascii="Times New Roman" w:hAnsi="Times New Roman" w:cs="Times New Roman"/>
+                <w:sz w:val="24"/>
+                <w:szCs w:val="24"/>
+              </w:rPr>
+              <w:t>tambah</w:t>
+            </w:r>
+            <w:proofErr w:type="spellEnd"/>
           </w:p>
         </w:tc>
         <w:tc>
@@ -961,14 +2399,88 @@
                 <w:szCs w:val="24"/>
               </w:rPr>
             </w:pPr>
-            <w:r>
-              <w:rPr>
-                <w:rFonts w:ascii="Times New Roman" w:hAnsi="Times New Roman" w:cs="Times New Roman"/>
-                <w:sz w:val="24"/>
-                <w:szCs w:val="24"/>
-              </w:rPr>
-              <w:t>Muncul popup untuk mengisi jumlah barang</w:t>
-            </w:r>
+            <w:proofErr w:type="spellStart"/>
+            <w:r>
+              <w:rPr>
+                <w:rFonts w:ascii="Times New Roman" w:hAnsi="Times New Roman" w:cs="Times New Roman"/>
+                <w:sz w:val="24"/>
+                <w:szCs w:val="24"/>
+              </w:rPr>
+              <w:t>Muncul</w:t>
+            </w:r>
+            <w:proofErr w:type="spellEnd"/>
+            <w:r>
+              <w:rPr>
+                <w:rFonts w:ascii="Times New Roman" w:hAnsi="Times New Roman" w:cs="Times New Roman"/>
+                <w:sz w:val="24"/>
+                <w:szCs w:val="24"/>
+              </w:rPr>
+              <w:t xml:space="preserve"> popup </w:t>
+            </w:r>
+            <w:proofErr w:type="spellStart"/>
+            <w:r>
+              <w:rPr>
+                <w:rFonts w:ascii="Times New Roman" w:hAnsi="Times New Roman" w:cs="Times New Roman"/>
+                <w:sz w:val="24"/>
+                <w:szCs w:val="24"/>
+              </w:rPr>
+              <w:t>untuk</w:t>
+            </w:r>
+            <w:proofErr w:type="spellEnd"/>
+            <w:r>
+              <w:rPr>
+                <w:rFonts w:ascii="Times New Roman" w:hAnsi="Times New Roman" w:cs="Times New Roman"/>
+                <w:sz w:val="24"/>
+                <w:szCs w:val="24"/>
+              </w:rPr>
+              <w:t xml:space="preserve"> </w:t>
+            </w:r>
+            <w:proofErr w:type="spellStart"/>
+            <w:r>
+              <w:rPr>
+                <w:rFonts w:ascii="Times New Roman" w:hAnsi="Times New Roman" w:cs="Times New Roman"/>
+                <w:sz w:val="24"/>
+                <w:szCs w:val="24"/>
+              </w:rPr>
+              <w:t>mengisi</w:t>
+            </w:r>
+            <w:proofErr w:type="spellEnd"/>
+            <w:r>
+              <w:rPr>
+                <w:rFonts w:ascii="Times New Roman" w:hAnsi="Times New Roman" w:cs="Times New Roman"/>
+                <w:sz w:val="24"/>
+                <w:szCs w:val="24"/>
+              </w:rPr>
+              <w:t xml:space="preserve"> </w:t>
+            </w:r>
+            <w:proofErr w:type="spellStart"/>
+            <w:r>
+              <w:rPr>
+                <w:rFonts w:ascii="Times New Roman" w:hAnsi="Times New Roman" w:cs="Times New Roman"/>
+                <w:sz w:val="24"/>
+                <w:szCs w:val="24"/>
+              </w:rPr>
+              <w:t>jumlah</w:t>
+            </w:r>
+            <w:proofErr w:type="spellEnd"/>
+            <w:r>
+              <w:rPr>
+                <w:rFonts w:ascii="Times New Roman" w:hAnsi="Times New Roman" w:cs="Times New Roman"/>
+                <w:sz w:val="24"/>
+                <w:szCs w:val="24"/>
+              </w:rPr>
+              <w:t xml:space="preserve"> </w:t>
+            </w:r>
+            <w:proofErr w:type="spellStart"/>
+            <w:r>
+              <w:rPr>
+                <w:rFonts w:ascii="Times New Roman" w:hAnsi="Times New Roman" w:cs="Times New Roman"/>
+                <w:sz w:val="24"/>
+                <w:szCs w:val="24"/>
+              </w:rPr>
+              <w:t>barang</w:t>
+            </w:r>
+            <w:proofErr w:type="spellEnd"/>
           </w:p>
         </w:tc>
       </w:tr>
@@ -1009,14 +2521,52 @@
                 <w:szCs w:val="24"/>
               </w:rPr>
             </w:pPr>
-            <w:r>
-              <w:rPr>
-                <w:rFonts w:ascii="Times New Roman" w:hAnsi="Times New Roman" w:cs="Times New Roman"/>
-                <w:sz w:val="24"/>
-                <w:szCs w:val="24"/>
-              </w:rPr>
-              <w:t>Memasukkan jumlah barang</w:t>
-            </w:r>
+            <w:proofErr w:type="spellStart"/>
+            <w:r>
+              <w:rPr>
+                <w:rFonts w:ascii="Times New Roman" w:hAnsi="Times New Roman" w:cs="Times New Roman"/>
+                <w:sz w:val="24"/>
+                <w:szCs w:val="24"/>
+              </w:rPr>
+              <w:t>Memasukkan</w:t>
+            </w:r>
+            <w:proofErr w:type="spellEnd"/>
+            <w:r>
+              <w:rPr>
+                <w:rFonts w:ascii="Times New Roman" w:hAnsi="Times New Roman" w:cs="Times New Roman"/>
+                <w:sz w:val="24"/>
+                <w:szCs w:val="24"/>
+              </w:rPr>
+              <w:t xml:space="preserve"> </w:t>
+            </w:r>
+            <w:proofErr w:type="spellStart"/>
+            <w:r>
+              <w:rPr>
+                <w:rFonts w:ascii="Times New Roman" w:hAnsi="Times New Roman" w:cs="Times New Roman"/>
+                <w:sz w:val="24"/>
+                <w:szCs w:val="24"/>
+              </w:rPr>
+              <w:t>jumlah</w:t>
+            </w:r>
+            <w:proofErr w:type="spellEnd"/>
+            <w:r>
+              <w:rPr>
+                <w:rFonts w:ascii="Times New Roman" w:hAnsi="Times New Roman" w:cs="Times New Roman"/>
+                <w:sz w:val="24"/>
+                <w:szCs w:val="24"/>
+              </w:rPr>
+              <w:t xml:space="preserve"> </w:t>
+            </w:r>
+            <w:proofErr w:type="spellStart"/>
+            <w:r>
+              <w:rPr>
+                <w:rFonts w:ascii="Times New Roman" w:hAnsi="Times New Roman" w:cs="Times New Roman"/>
+                <w:sz w:val="24"/>
+                <w:szCs w:val="24"/>
+              </w:rPr>
+              <w:t>barang</w:t>
+            </w:r>
+            <w:proofErr w:type="spellEnd"/>
           </w:p>
         </w:tc>
         <w:tc>
@@ -1035,14 +2585,52 @@
                 <w:szCs w:val="24"/>
               </w:rPr>
             </w:pPr>
-            <w:r>
-              <w:rPr>
-                <w:rFonts w:ascii="Times New Roman" w:hAnsi="Times New Roman" w:cs="Times New Roman"/>
-                <w:sz w:val="24"/>
-                <w:szCs w:val="24"/>
-              </w:rPr>
-              <w:t>Tersimpan di database dan muncul di keranjang</w:t>
-            </w:r>
+            <w:proofErr w:type="spellStart"/>
+            <w:r>
+              <w:rPr>
+                <w:rFonts w:ascii="Times New Roman" w:hAnsi="Times New Roman" w:cs="Times New Roman"/>
+                <w:sz w:val="24"/>
+                <w:szCs w:val="24"/>
+              </w:rPr>
+              <w:t>Tersimpan</w:t>
+            </w:r>
+            <w:proofErr w:type="spellEnd"/>
+            <w:r>
+              <w:rPr>
+                <w:rFonts w:ascii="Times New Roman" w:hAnsi="Times New Roman" w:cs="Times New Roman"/>
+                <w:sz w:val="24"/>
+                <w:szCs w:val="24"/>
+              </w:rPr>
+              <w:t xml:space="preserve"> di database dan </w:t>
+            </w:r>
+            <w:proofErr w:type="spellStart"/>
+            <w:r>
+              <w:rPr>
+                <w:rFonts w:ascii="Times New Roman" w:hAnsi="Times New Roman" w:cs="Times New Roman"/>
+                <w:sz w:val="24"/>
+                <w:szCs w:val="24"/>
+              </w:rPr>
+              <w:t>muncul</w:t>
+            </w:r>
+            <w:proofErr w:type="spellEnd"/>
+            <w:r>
+              <w:rPr>
+                <w:rFonts w:ascii="Times New Roman" w:hAnsi="Times New Roman" w:cs="Times New Roman"/>
+                <w:sz w:val="24"/>
+                <w:szCs w:val="24"/>
+              </w:rPr>
+              <w:t xml:space="preserve"> di </w:t>
+            </w:r>
+            <w:proofErr w:type="spellStart"/>
+            <w:r>
+              <w:rPr>
+                <w:rFonts w:ascii="Times New Roman" w:hAnsi="Times New Roman" w:cs="Times New Roman"/>
+                <w:sz w:val="24"/>
+                <w:szCs w:val="24"/>
+              </w:rPr>
+              <w:t>keranjang</w:t>
+            </w:r>
+            <w:proofErr w:type="spellEnd"/>
           </w:p>
         </w:tc>
       </w:tr>
@@ -1083,14 +2671,52 @@
                 <w:szCs w:val="24"/>
               </w:rPr>
             </w:pPr>
-            <w:r>
-              <w:rPr>
-                <w:rFonts w:ascii="Times New Roman" w:hAnsi="Times New Roman" w:cs="Times New Roman"/>
-                <w:sz w:val="24"/>
-                <w:szCs w:val="24"/>
-              </w:rPr>
-              <w:t>Menekan tombol keranjang</w:t>
-            </w:r>
+            <w:proofErr w:type="spellStart"/>
+            <w:r>
+              <w:rPr>
+                <w:rFonts w:ascii="Times New Roman" w:hAnsi="Times New Roman" w:cs="Times New Roman"/>
+                <w:sz w:val="24"/>
+                <w:szCs w:val="24"/>
+              </w:rPr>
+              <w:t>Menekan</w:t>
+            </w:r>
+            <w:proofErr w:type="spellEnd"/>
+            <w:r>
+              <w:rPr>
+                <w:rFonts w:ascii="Times New Roman" w:hAnsi="Times New Roman" w:cs="Times New Roman"/>
+                <w:sz w:val="24"/>
+                <w:szCs w:val="24"/>
+              </w:rPr>
+              <w:t xml:space="preserve"> </w:t>
+            </w:r>
+            <w:proofErr w:type="spellStart"/>
+            <w:r>
+              <w:rPr>
+                <w:rFonts w:ascii="Times New Roman" w:hAnsi="Times New Roman" w:cs="Times New Roman"/>
+                <w:sz w:val="24"/>
+                <w:szCs w:val="24"/>
+              </w:rPr>
+              <w:t>tombol</w:t>
+            </w:r>
+            <w:proofErr w:type="spellEnd"/>
+            <w:r>
+              <w:rPr>
+                <w:rFonts w:ascii="Times New Roman" w:hAnsi="Times New Roman" w:cs="Times New Roman"/>
+                <w:sz w:val="24"/>
+                <w:szCs w:val="24"/>
+              </w:rPr>
+              <w:t xml:space="preserve"> </w:t>
+            </w:r>
+            <w:proofErr w:type="spellStart"/>
+            <w:r>
+              <w:rPr>
+                <w:rFonts w:ascii="Times New Roman" w:hAnsi="Times New Roman" w:cs="Times New Roman"/>
+                <w:sz w:val="24"/>
+                <w:szCs w:val="24"/>
+              </w:rPr>
+              <w:t>keranjang</w:t>
+            </w:r>
+            <w:proofErr w:type="spellEnd"/>
           </w:p>
         </w:tc>
         <w:tc>
@@ -1109,14 +2735,178 @@
                 <w:szCs w:val="24"/>
               </w:rPr>
             </w:pPr>
-            <w:r>
-              <w:rPr>
-                <w:rFonts w:ascii="Times New Roman" w:hAnsi="Times New Roman" w:cs="Times New Roman"/>
-                <w:sz w:val="24"/>
-                <w:szCs w:val="24"/>
-              </w:rPr>
-              <w:t>Muncul kotak dialog keranjang yang berisi barang-barang yang sudah dipilih berserta jumlah per barang</w:t>
-            </w:r>
+            <w:proofErr w:type="spellStart"/>
+            <w:r>
+              <w:rPr>
+                <w:rFonts w:ascii="Times New Roman" w:hAnsi="Times New Roman" w:cs="Times New Roman"/>
+                <w:sz w:val="24"/>
+                <w:szCs w:val="24"/>
+              </w:rPr>
+              <w:t>Muncul</w:t>
+            </w:r>
+            <w:proofErr w:type="spellEnd"/>
+            <w:r>
+              <w:rPr>
+                <w:rFonts w:ascii="Times New Roman" w:hAnsi="Times New Roman" w:cs="Times New Roman"/>
+                <w:sz w:val="24"/>
+                <w:szCs w:val="24"/>
+              </w:rPr>
+              <w:t xml:space="preserve"> </w:t>
+            </w:r>
+            <w:proofErr w:type="spellStart"/>
+            <w:r>
+              <w:rPr>
+                <w:rFonts w:ascii="Times New Roman" w:hAnsi="Times New Roman" w:cs="Times New Roman"/>
+                <w:sz w:val="24"/>
+                <w:szCs w:val="24"/>
+              </w:rPr>
+              <w:t>kotak</w:t>
+            </w:r>
+            <w:proofErr w:type="spellEnd"/>
+            <w:r>
+              <w:rPr>
+                <w:rFonts w:ascii="Times New Roman" w:hAnsi="Times New Roman" w:cs="Times New Roman"/>
+                <w:sz w:val="24"/>
+                <w:szCs w:val="24"/>
+              </w:rPr>
+              <w:t xml:space="preserve"> dialog </w:t>
+            </w:r>
+            <w:proofErr w:type="spellStart"/>
+            <w:r>
+              <w:rPr>
+                <w:rFonts w:ascii="Times New Roman" w:hAnsi="Times New Roman" w:cs="Times New Roman"/>
+                <w:sz w:val="24"/>
+                <w:szCs w:val="24"/>
+              </w:rPr>
+              <w:t>keranjang</w:t>
+            </w:r>
+            <w:proofErr w:type="spellEnd"/>
+            <w:r>
+              <w:rPr>
+                <w:rFonts w:ascii="Times New Roman" w:hAnsi="Times New Roman" w:cs="Times New Roman"/>
+                <w:sz w:val="24"/>
+                <w:szCs w:val="24"/>
+              </w:rPr>
+              <w:t xml:space="preserve"> yang </w:t>
+            </w:r>
+            <w:proofErr w:type="spellStart"/>
+            <w:r>
+              <w:rPr>
+                <w:rFonts w:ascii="Times New Roman" w:hAnsi="Times New Roman" w:cs="Times New Roman"/>
+                <w:sz w:val="24"/>
+                <w:szCs w:val="24"/>
+              </w:rPr>
+              <w:t>berisi</w:t>
+            </w:r>
+            <w:proofErr w:type="spellEnd"/>
+            <w:r>
+              <w:rPr>
+                <w:rFonts w:ascii="Times New Roman" w:hAnsi="Times New Roman" w:cs="Times New Roman"/>
+                <w:sz w:val="24"/>
+                <w:szCs w:val="24"/>
+              </w:rPr>
+              <w:t xml:space="preserve"> </w:t>
+            </w:r>
+            <w:proofErr w:type="spellStart"/>
+            <w:r>
+              <w:rPr>
+                <w:rFonts w:ascii="Times New Roman" w:hAnsi="Times New Roman" w:cs="Times New Roman"/>
+                <w:sz w:val="24"/>
+                <w:szCs w:val="24"/>
+              </w:rPr>
+              <w:t>barang-barang</w:t>
+            </w:r>
+            <w:proofErr w:type="spellEnd"/>
+            <w:r>
+              <w:rPr>
+                <w:rFonts w:ascii="Times New Roman" w:hAnsi="Times New Roman" w:cs="Times New Roman"/>
+                <w:sz w:val="24"/>
+                <w:szCs w:val="24"/>
+              </w:rPr>
+              <w:t xml:space="preserve"> yang </w:t>
+            </w:r>
+            <w:proofErr w:type="spellStart"/>
+            <w:r>
+              <w:rPr>
+                <w:rFonts w:ascii="Times New Roman" w:hAnsi="Times New Roman" w:cs="Times New Roman"/>
+                <w:sz w:val="24"/>
+                <w:szCs w:val="24"/>
+              </w:rPr>
+              <w:t>sudah</w:t>
+            </w:r>
+            <w:proofErr w:type="spellEnd"/>
+            <w:r>
+              <w:rPr>
+                <w:rFonts w:ascii="Times New Roman" w:hAnsi="Times New Roman" w:cs="Times New Roman"/>
+                <w:sz w:val="24"/>
+                <w:szCs w:val="24"/>
+              </w:rPr>
+              <w:t xml:space="preserve"> </w:t>
+            </w:r>
+            <w:proofErr w:type="spellStart"/>
+            <w:r>
+              <w:rPr>
+                <w:rFonts w:ascii="Times New Roman" w:hAnsi="Times New Roman" w:cs="Times New Roman"/>
+                <w:sz w:val="24"/>
+                <w:szCs w:val="24"/>
+              </w:rPr>
+              <w:t>dipilih</w:t>
+            </w:r>
+            <w:proofErr w:type="spellEnd"/>
+            <w:r>
+              <w:rPr>
+                <w:rFonts w:ascii="Times New Roman" w:hAnsi="Times New Roman" w:cs="Times New Roman"/>
+                <w:sz w:val="24"/>
+                <w:szCs w:val="24"/>
+              </w:rPr>
+              <w:t xml:space="preserve"> </w:t>
+            </w:r>
+            <w:proofErr w:type="spellStart"/>
+            <w:r>
+              <w:rPr>
+                <w:rFonts w:ascii="Times New Roman" w:hAnsi="Times New Roman" w:cs="Times New Roman"/>
+                <w:sz w:val="24"/>
+                <w:szCs w:val="24"/>
+              </w:rPr>
+              <w:t>berserta</w:t>
+            </w:r>
+            <w:proofErr w:type="spellEnd"/>
+            <w:r>
+              <w:rPr>
+                <w:rFonts w:ascii="Times New Roman" w:hAnsi="Times New Roman" w:cs="Times New Roman"/>
+                <w:sz w:val="24"/>
+                <w:szCs w:val="24"/>
+              </w:rPr>
+              <w:t xml:space="preserve"> </w:t>
+            </w:r>
+            <w:proofErr w:type="spellStart"/>
+            <w:r>
+              <w:rPr>
+                <w:rFonts w:ascii="Times New Roman" w:hAnsi="Times New Roman" w:cs="Times New Roman"/>
+                <w:sz w:val="24"/>
+                <w:szCs w:val="24"/>
+              </w:rPr>
+              <w:t>jumlah</w:t>
+            </w:r>
+            <w:proofErr w:type="spellEnd"/>
+            <w:r>
+              <w:rPr>
+                <w:rFonts w:ascii="Times New Roman" w:hAnsi="Times New Roman" w:cs="Times New Roman"/>
+                <w:sz w:val="24"/>
+                <w:szCs w:val="24"/>
+              </w:rPr>
+              <w:t xml:space="preserve"> per </w:t>
+            </w:r>
+            <w:proofErr w:type="spellStart"/>
+            <w:r>
+              <w:rPr>
+                <w:rFonts w:ascii="Times New Roman" w:hAnsi="Times New Roman" w:cs="Times New Roman"/>
+                <w:sz w:val="24"/>
+                <w:szCs w:val="24"/>
+              </w:rPr>
+              <w:t>barang</w:t>
+            </w:r>
+            <w:proofErr w:type="spellEnd"/>
           </w:p>
         </w:tc>
       </w:tr>
@@ -1157,14 +2947,88 @@
                 <w:szCs w:val="24"/>
               </w:rPr>
             </w:pPr>
-            <w:r>
-              <w:rPr>
-                <w:rFonts w:ascii="Times New Roman" w:hAnsi="Times New Roman" w:cs="Times New Roman"/>
-                <w:sz w:val="24"/>
-                <w:szCs w:val="24"/>
-              </w:rPr>
-              <w:t>Menekan tombol edit di barang yang sudah dipilih</w:t>
-            </w:r>
+            <w:proofErr w:type="spellStart"/>
+            <w:r>
+              <w:rPr>
+                <w:rFonts w:ascii="Times New Roman" w:hAnsi="Times New Roman" w:cs="Times New Roman"/>
+                <w:sz w:val="24"/>
+                <w:szCs w:val="24"/>
+              </w:rPr>
+              <w:t>Menekan</w:t>
+            </w:r>
+            <w:proofErr w:type="spellEnd"/>
+            <w:r>
+              <w:rPr>
+                <w:rFonts w:ascii="Times New Roman" w:hAnsi="Times New Roman" w:cs="Times New Roman"/>
+                <w:sz w:val="24"/>
+                <w:szCs w:val="24"/>
+              </w:rPr>
+              <w:t xml:space="preserve"> </w:t>
+            </w:r>
+            <w:proofErr w:type="spellStart"/>
+            <w:r>
+              <w:rPr>
+                <w:rFonts w:ascii="Times New Roman" w:hAnsi="Times New Roman" w:cs="Times New Roman"/>
+                <w:sz w:val="24"/>
+                <w:szCs w:val="24"/>
+              </w:rPr>
+              <w:t>tombol</w:t>
+            </w:r>
+            <w:proofErr w:type="spellEnd"/>
+            <w:r>
+              <w:rPr>
+                <w:rFonts w:ascii="Times New Roman" w:hAnsi="Times New Roman" w:cs="Times New Roman"/>
+                <w:sz w:val="24"/>
+                <w:szCs w:val="24"/>
+              </w:rPr>
+              <w:t xml:space="preserve"> edit di </w:t>
+            </w:r>
+            <w:proofErr w:type="spellStart"/>
+            <w:r>
+              <w:rPr>
+                <w:rFonts w:ascii="Times New Roman" w:hAnsi="Times New Roman" w:cs="Times New Roman"/>
+                <w:sz w:val="24"/>
+                <w:szCs w:val="24"/>
+              </w:rPr>
+              <w:t>barang</w:t>
+            </w:r>
+            <w:proofErr w:type="spellEnd"/>
+            <w:r>
+              <w:rPr>
+                <w:rFonts w:ascii="Times New Roman" w:hAnsi="Times New Roman" w:cs="Times New Roman"/>
+                <w:sz w:val="24"/>
+                <w:szCs w:val="24"/>
+              </w:rPr>
+              <w:t xml:space="preserve"> yang </w:t>
+            </w:r>
+            <w:proofErr w:type="spellStart"/>
+            <w:r>
+              <w:rPr>
+                <w:rFonts w:ascii="Times New Roman" w:hAnsi="Times New Roman" w:cs="Times New Roman"/>
+                <w:sz w:val="24"/>
+                <w:szCs w:val="24"/>
+              </w:rPr>
+              <w:t>sudah</w:t>
+            </w:r>
+            <w:proofErr w:type="spellEnd"/>
+            <w:r>
+              <w:rPr>
+                <w:rFonts w:ascii="Times New Roman" w:hAnsi="Times New Roman" w:cs="Times New Roman"/>
+                <w:sz w:val="24"/>
+                <w:szCs w:val="24"/>
+              </w:rPr>
+              <w:t xml:space="preserve"> </w:t>
+            </w:r>
+            <w:proofErr w:type="spellStart"/>
+            <w:r>
+              <w:rPr>
+                <w:rFonts w:ascii="Times New Roman" w:hAnsi="Times New Roman" w:cs="Times New Roman"/>
+                <w:sz w:val="24"/>
+                <w:szCs w:val="24"/>
+              </w:rPr>
+              <w:t>dipilih</w:t>
+            </w:r>
+            <w:proofErr w:type="spellEnd"/>
           </w:p>
         </w:tc>
         <w:tc>
@@ -1183,14 +3047,52 @@
                 <w:szCs w:val="24"/>
               </w:rPr>
             </w:pPr>
-            <w:r>
-              <w:rPr>
-                <w:rFonts w:ascii="Times New Roman" w:hAnsi="Times New Roman" w:cs="Times New Roman"/>
-                <w:sz w:val="24"/>
-                <w:szCs w:val="24"/>
-              </w:rPr>
-              <w:t>Muncul banyaknya barang</w:t>
-            </w:r>
+            <w:proofErr w:type="spellStart"/>
+            <w:r>
+              <w:rPr>
+                <w:rFonts w:ascii="Times New Roman" w:hAnsi="Times New Roman" w:cs="Times New Roman"/>
+                <w:sz w:val="24"/>
+                <w:szCs w:val="24"/>
+              </w:rPr>
+              <w:t>Muncul</w:t>
+            </w:r>
+            <w:proofErr w:type="spellEnd"/>
+            <w:r>
+              <w:rPr>
+                <w:rFonts w:ascii="Times New Roman" w:hAnsi="Times New Roman" w:cs="Times New Roman"/>
+                <w:sz w:val="24"/>
+                <w:szCs w:val="24"/>
+              </w:rPr>
+              <w:t xml:space="preserve"> </w:t>
+            </w:r>
+            <w:proofErr w:type="spellStart"/>
+            <w:r>
+              <w:rPr>
+                <w:rFonts w:ascii="Times New Roman" w:hAnsi="Times New Roman" w:cs="Times New Roman"/>
+                <w:sz w:val="24"/>
+                <w:szCs w:val="24"/>
+              </w:rPr>
+              <w:t>banyaknya</w:t>
+            </w:r>
+            <w:proofErr w:type="spellEnd"/>
+            <w:r>
+              <w:rPr>
+                <w:rFonts w:ascii="Times New Roman" w:hAnsi="Times New Roman" w:cs="Times New Roman"/>
+                <w:sz w:val="24"/>
+                <w:szCs w:val="24"/>
+              </w:rPr>
+              <w:t xml:space="preserve"> </w:t>
+            </w:r>
+            <w:proofErr w:type="spellStart"/>
+            <w:r>
+              <w:rPr>
+                <w:rFonts w:ascii="Times New Roman" w:hAnsi="Times New Roman" w:cs="Times New Roman"/>
+                <w:sz w:val="24"/>
+                <w:szCs w:val="24"/>
+              </w:rPr>
+              <w:t>barang</w:t>
+            </w:r>
+            <w:proofErr w:type="spellEnd"/>
           </w:p>
         </w:tc>
       </w:tr>
@@ -1231,14 +3133,52 @@
                 <w:szCs w:val="24"/>
               </w:rPr>
             </w:pPr>
-            <w:r>
-              <w:rPr>
-                <w:rFonts w:ascii="Times New Roman" w:hAnsi="Times New Roman" w:cs="Times New Roman"/>
-                <w:sz w:val="24"/>
-                <w:szCs w:val="24"/>
-              </w:rPr>
-              <w:t>Mengubah jumlah barang</w:t>
-            </w:r>
+            <w:proofErr w:type="spellStart"/>
+            <w:r>
+              <w:rPr>
+                <w:rFonts w:ascii="Times New Roman" w:hAnsi="Times New Roman" w:cs="Times New Roman"/>
+                <w:sz w:val="24"/>
+                <w:szCs w:val="24"/>
+              </w:rPr>
+              <w:t>Mengubah</w:t>
+            </w:r>
+            <w:proofErr w:type="spellEnd"/>
+            <w:r>
+              <w:rPr>
+                <w:rFonts w:ascii="Times New Roman" w:hAnsi="Times New Roman" w:cs="Times New Roman"/>
+                <w:sz w:val="24"/>
+                <w:szCs w:val="24"/>
+              </w:rPr>
+              <w:t xml:space="preserve"> </w:t>
+            </w:r>
+            <w:proofErr w:type="spellStart"/>
+            <w:r>
+              <w:rPr>
+                <w:rFonts w:ascii="Times New Roman" w:hAnsi="Times New Roman" w:cs="Times New Roman"/>
+                <w:sz w:val="24"/>
+                <w:szCs w:val="24"/>
+              </w:rPr>
+              <w:t>jumlah</w:t>
+            </w:r>
+            <w:proofErr w:type="spellEnd"/>
+            <w:r>
+              <w:rPr>
+                <w:rFonts w:ascii="Times New Roman" w:hAnsi="Times New Roman" w:cs="Times New Roman"/>
+                <w:sz w:val="24"/>
+                <w:szCs w:val="24"/>
+              </w:rPr>
+              <w:t xml:space="preserve"> </w:t>
+            </w:r>
+            <w:proofErr w:type="spellStart"/>
+            <w:r>
+              <w:rPr>
+                <w:rFonts w:ascii="Times New Roman" w:hAnsi="Times New Roman" w:cs="Times New Roman"/>
+                <w:sz w:val="24"/>
+                <w:szCs w:val="24"/>
+              </w:rPr>
+              <w:t>barang</w:t>
+            </w:r>
+            <w:proofErr w:type="spellEnd"/>
           </w:p>
         </w:tc>
         <w:tc>
@@ -1263,8 +3203,72 @@
                 <w:sz w:val="24"/>
                 <w:szCs w:val="24"/>
               </w:rPr>
-              <w:t>Data tersimpan di database dan menampilkannya di kotak dialog keranjang</w:t>
-            </w:r>
+              <w:t xml:space="preserve">Data </w:t>
+            </w:r>
+            <w:proofErr w:type="spellStart"/>
+            <w:r>
+              <w:rPr>
+                <w:rFonts w:ascii="Times New Roman" w:hAnsi="Times New Roman" w:cs="Times New Roman"/>
+                <w:sz w:val="24"/>
+                <w:szCs w:val="24"/>
+              </w:rPr>
+              <w:t>tersimpan</w:t>
+            </w:r>
+            <w:proofErr w:type="spellEnd"/>
+            <w:r>
+              <w:rPr>
+                <w:rFonts w:ascii="Times New Roman" w:hAnsi="Times New Roman" w:cs="Times New Roman"/>
+                <w:sz w:val="24"/>
+                <w:szCs w:val="24"/>
+              </w:rPr>
+              <w:t xml:space="preserve"> di database dan </w:t>
+            </w:r>
+            <w:proofErr w:type="spellStart"/>
+            <w:r>
+              <w:rPr>
+                <w:rFonts w:ascii="Times New Roman" w:hAnsi="Times New Roman" w:cs="Times New Roman"/>
+                <w:sz w:val="24"/>
+                <w:szCs w:val="24"/>
+              </w:rPr>
+              <w:t>menampilkannya</w:t>
+            </w:r>
+            <w:proofErr w:type="spellEnd"/>
+            <w:r>
+              <w:rPr>
+                <w:rFonts w:ascii="Times New Roman" w:hAnsi="Times New Roman" w:cs="Times New Roman"/>
+                <w:sz w:val="24"/>
+                <w:szCs w:val="24"/>
+              </w:rPr>
+              <w:t xml:space="preserve"> di </w:t>
+            </w:r>
+            <w:proofErr w:type="spellStart"/>
+            <w:r>
+              <w:rPr>
+                <w:rFonts w:ascii="Times New Roman" w:hAnsi="Times New Roman" w:cs="Times New Roman"/>
+                <w:sz w:val="24"/>
+                <w:szCs w:val="24"/>
+              </w:rPr>
+              <w:t>kotak</w:t>
+            </w:r>
+            <w:proofErr w:type="spellEnd"/>
+            <w:r>
+              <w:rPr>
+                <w:rFonts w:ascii="Times New Roman" w:hAnsi="Times New Roman" w:cs="Times New Roman"/>
+                <w:sz w:val="24"/>
+                <w:szCs w:val="24"/>
+              </w:rPr>
+              <w:t xml:space="preserve"> dialog </w:t>
+            </w:r>
+            <w:proofErr w:type="spellStart"/>
+            <w:r>
+              <w:rPr>
+                <w:rFonts w:ascii="Times New Roman" w:hAnsi="Times New Roman" w:cs="Times New Roman"/>
+                <w:sz w:val="24"/>
+                <w:szCs w:val="24"/>
+              </w:rPr>
+              <w:t>keranjang</w:t>
+            </w:r>
+            <w:proofErr w:type="spellEnd"/>
           </w:p>
         </w:tc>
       </w:tr>
@@ -1305,14 +3309,52 @@
                 <w:szCs w:val="24"/>
               </w:rPr>
             </w:pPr>
-            <w:r>
-              <w:rPr>
-                <w:rFonts w:ascii="Times New Roman" w:hAnsi="Times New Roman" w:cs="Times New Roman"/>
-                <w:sz w:val="24"/>
-                <w:szCs w:val="24"/>
-              </w:rPr>
-              <w:t>Menekan tombol hapus</w:t>
-            </w:r>
+            <w:proofErr w:type="spellStart"/>
+            <w:r>
+              <w:rPr>
+                <w:rFonts w:ascii="Times New Roman" w:hAnsi="Times New Roman" w:cs="Times New Roman"/>
+                <w:sz w:val="24"/>
+                <w:szCs w:val="24"/>
+              </w:rPr>
+              <w:t>Menekan</w:t>
+            </w:r>
+            <w:proofErr w:type="spellEnd"/>
+            <w:r>
+              <w:rPr>
+                <w:rFonts w:ascii="Times New Roman" w:hAnsi="Times New Roman" w:cs="Times New Roman"/>
+                <w:sz w:val="24"/>
+                <w:szCs w:val="24"/>
+              </w:rPr>
+              <w:t xml:space="preserve"> </w:t>
+            </w:r>
+            <w:proofErr w:type="spellStart"/>
+            <w:r>
+              <w:rPr>
+                <w:rFonts w:ascii="Times New Roman" w:hAnsi="Times New Roman" w:cs="Times New Roman"/>
+                <w:sz w:val="24"/>
+                <w:szCs w:val="24"/>
+              </w:rPr>
+              <w:t>tombol</w:t>
+            </w:r>
+            <w:proofErr w:type="spellEnd"/>
+            <w:r>
+              <w:rPr>
+                <w:rFonts w:ascii="Times New Roman" w:hAnsi="Times New Roman" w:cs="Times New Roman"/>
+                <w:sz w:val="24"/>
+                <w:szCs w:val="24"/>
+              </w:rPr>
+              <w:t xml:space="preserve"> </w:t>
+            </w:r>
+            <w:proofErr w:type="spellStart"/>
+            <w:r>
+              <w:rPr>
+                <w:rFonts w:ascii="Times New Roman" w:hAnsi="Times New Roman" w:cs="Times New Roman"/>
+                <w:sz w:val="24"/>
+                <w:szCs w:val="24"/>
+              </w:rPr>
+              <w:t>hapus</w:t>
+            </w:r>
+            <w:proofErr w:type="spellEnd"/>
           </w:p>
         </w:tc>
         <w:tc>
@@ -1331,14 +3373,142 @@
                 <w:szCs w:val="24"/>
               </w:rPr>
             </w:pPr>
-            <w:r>
-              <w:rPr>
-                <w:rFonts w:ascii="Times New Roman" w:hAnsi="Times New Roman" w:cs="Times New Roman"/>
-                <w:sz w:val="24"/>
-                <w:szCs w:val="24"/>
-              </w:rPr>
-              <w:t>muncul kotak dialog yang meyakinkan apabila barang yang dipilih akan dihapus</w:t>
-            </w:r>
+            <w:proofErr w:type="spellStart"/>
+            <w:r>
+              <w:rPr>
+                <w:rFonts w:ascii="Times New Roman" w:hAnsi="Times New Roman" w:cs="Times New Roman"/>
+                <w:sz w:val="24"/>
+                <w:szCs w:val="24"/>
+              </w:rPr>
+              <w:t>muncul</w:t>
+            </w:r>
+            <w:proofErr w:type="spellEnd"/>
+            <w:r>
+              <w:rPr>
+                <w:rFonts w:ascii="Times New Roman" w:hAnsi="Times New Roman" w:cs="Times New Roman"/>
+                <w:sz w:val="24"/>
+                <w:szCs w:val="24"/>
+              </w:rPr>
+              <w:t xml:space="preserve"> </w:t>
+            </w:r>
+            <w:proofErr w:type="spellStart"/>
+            <w:r>
+              <w:rPr>
+                <w:rFonts w:ascii="Times New Roman" w:hAnsi="Times New Roman" w:cs="Times New Roman"/>
+                <w:sz w:val="24"/>
+                <w:szCs w:val="24"/>
+              </w:rPr>
+              <w:t>kotak</w:t>
+            </w:r>
+            <w:proofErr w:type="spellEnd"/>
+            <w:r>
+              <w:rPr>
+                <w:rFonts w:ascii="Times New Roman" w:hAnsi="Times New Roman" w:cs="Times New Roman"/>
+                <w:sz w:val="24"/>
+                <w:szCs w:val="24"/>
+              </w:rPr>
+              <w:t xml:space="preserve"> dialog yang </w:t>
+            </w:r>
+            <w:proofErr w:type="spellStart"/>
+            <w:r>
+              <w:rPr>
+                <w:rFonts w:ascii="Times New Roman" w:hAnsi="Times New Roman" w:cs="Times New Roman"/>
+                <w:sz w:val="24"/>
+                <w:szCs w:val="24"/>
+              </w:rPr>
+              <w:t>meyakinkan</w:t>
+            </w:r>
+            <w:proofErr w:type="spellEnd"/>
+            <w:r>
+              <w:rPr>
+                <w:rFonts w:ascii="Times New Roman" w:hAnsi="Times New Roman" w:cs="Times New Roman"/>
+                <w:sz w:val="24"/>
+                <w:szCs w:val="24"/>
+              </w:rPr>
+              <w:t xml:space="preserve"> </w:t>
+            </w:r>
+            <w:proofErr w:type="spellStart"/>
+            <w:r>
+              <w:rPr>
+                <w:rFonts w:ascii="Times New Roman" w:hAnsi="Times New Roman" w:cs="Times New Roman"/>
+                <w:sz w:val="24"/>
+                <w:szCs w:val="24"/>
+              </w:rPr>
+              <w:t>apabila</w:t>
+            </w:r>
+            <w:proofErr w:type="spellEnd"/>
+            <w:r>
+              <w:rPr>
+                <w:rFonts w:ascii="Times New Roman" w:hAnsi="Times New Roman" w:cs="Times New Roman"/>
+                <w:sz w:val="24"/>
+                <w:szCs w:val="24"/>
+              </w:rPr>
+              <w:t xml:space="preserve"> </w:t>
+            </w:r>
+            <w:proofErr w:type="spellStart"/>
+            <w:r>
+              <w:rPr>
+                <w:rFonts w:ascii="Times New Roman" w:hAnsi="Times New Roman" w:cs="Times New Roman"/>
+                <w:sz w:val="24"/>
+                <w:szCs w:val="24"/>
+              </w:rPr>
+              <w:t>barang</w:t>
+            </w:r>
+            <w:proofErr w:type="spellEnd"/>
+            <w:r>
+              <w:rPr>
+                <w:rFonts w:ascii="Times New Roman" w:hAnsi="Times New Roman" w:cs="Times New Roman"/>
+                <w:sz w:val="24"/>
+                <w:szCs w:val="24"/>
+              </w:rPr>
+              <w:t xml:space="preserve"> yang </w:t>
+            </w:r>
+            <w:proofErr w:type="spellStart"/>
+            <w:r>
+              <w:rPr>
+                <w:rFonts w:ascii="Times New Roman" w:hAnsi="Times New Roman" w:cs="Times New Roman"/>
+                <w:sz w:val="24"/>
+                <w:szCs w:val="24"/>
+              </w:rPr>
+              <w:t>dipilih</w:t>
+            </w:r>
+            <w:proofErr w:type="spellEnd"/>
+            <w:r>
+              <w:rPr>
+                <w:rFonts w:ascii="Times New Roman" w:hAnsi="Times New Roman" w:cs="Times New Roman"/>
+                <w:sz w:val="24"/>
+                <w:szCs w:val="24"/>
+              </w:rPr>
+              <w:t xml:space="preserve"> </w:t>
+            </w:r>
+            <w:proofErr w:type="spellStart"/>
+            <w:r>
+              <w:rPr>
+                <w:rFonts w:ascii="Times New Roman" w:hAnsi="Times New Roman" w:cs="Times New Roman"/>
+                <w:sz w:val="24"/>
+                <w:szCs w:val="24"/>
+              </w:rPr>
+              <w:t>akan</w:t>
+            </w:r>
+            <w:proofErr w:type="spellEnd"/>
+            <w:r>
+              <w:rPr>
+                <w:rFonts w:ascii="Times New Roman" w:hAnsi="Times New Roman" w:cs="Times New Roman"/>
+                <w:sz w:val="24"/>
+                <w:szCs w:val="24"/>
+              </w:rPr>
+              <w:t xml:space="preserve"> </w:t>
+            </w:r>
+            <w:proofErr w:type="spellStart"/>
+            <w:r>
+              <w:rPr>
+                <w:rFonts w:ascii="Times New Roman" w:hAnsi="Times New Roman" w:cs="Times New Roman"/>
+                <w:sz w:val="24"/>
+                <w:szCs w:val="24"/>
+              </w:rPr>
+              <w:t>dihapus</w:t>
+            </w:r>
+            <w:proofErr w:type="spellEnd"/>
           </w:p>
         </w:tc>
       </w:tr>
@@ -1379,14 +3549,52 @@
                 <w:szCs w:val="24"/>
               </w:rPr>
             </w:pPr>
-            <w:r>
-              <w:rPr>
-                <w:rFonts w:ascii="Times New Roman" w:hAnsi="Times New Roman" w:cs="Times New Roman"/>
-                <w:sz w:val="24"/>
-                <w:szCs w:val="24"/>
-              </w:rPr>
-              <w:t>Menekan tombol ya</w:t>
-            </w:r>
+            <w:proofErr w:type="spellStart"/>
+            <w:r>
+              <w:rPr>
+                <w:rFonts w:ascii="Times New Roman" w:hAnsi="Times New Roman" w:cs="Times New Roman"/>
+                <w:sz w:val="24"/>
+                <w:szCs w:val="24"/>
+              </w:rPr>
+              <w:t>Menekan</w:t>
+            </w:r>
+            <w:proofErr w:type="spellEnd"/>
+            <w:r>
+              <w:rPr>
+                <w:rFonts w:ascii="Times New Roman" w:hAnsi="Times New Roman" w:cs="Times New Roman"/>
+                <w:sz w:val="24"/>
+                <w:szCs w:val="24"/>
+              </w:rPr>
+              <w:t xml:space="preserve"> </w:t>
+            </w:r>
+            <w:proofErr w:type="spellStart"/>
+            <w:r>
+              <w:rPr>
+                <w:rFonts w:ascii="Times New Roman" w:hAnsi="Times New Roman" w:cs="Times New Roman"/>
+                <w:sz w:val="24"/>
+                <w:szCs w:val="24"/>
+              </w:rPr>
+              <w:t>tombol</w:t>
+            </w:r>
+            <w:proofErr w:type="spellEnd"/>
+            <w:r>
+              <w:rPr>
+                <w:rFonts w:ascii="Times New Roman" w:hAnsi="Times New Roman" w:cs="Times New Roman"/>
+                <w:sz w:val="24"/>
+                <w:szCs w:val="24"/>
+              </w:rPr>
+              <w:t xml:space="preserve"> </w:t>
+            </w:r>
+            <w:proofErr w:type="spellStart"/>
+            <w:r>
+              <w:rPr>
+                <w:rFonts w:ascii="Times New Roman" w:hAnsi="Times New Roman" w:cs="Times New Roman"/>
+                <w:sz w:val="24"/>
+                <w:szCs w:val="24"/>
+              </w:rPr>
+              <w:t>ya</w:t>
+            </w:r>
+            <w:proofErr w:type="spellEnd"/>
           </w:p>
         </w:tc>
         <w:tc>
@@ -1405,13 +3613,95 @@
                 <w:szCs w:val="24"/>
               </w:rPr>
             </w:pPr>
-            <w:r>
-              <w:rPr>
-                <w:rFonts w:ascii="Times New Roman" w:hAnsi="Times New Roman" w:cs="Times New Roman"/>
-                <w:sz w:val="24"/>
-                <w:szCs w:val="24"/>
-              </w:rPr>
-              <w:t>barang yang terpilih dihapus dari keranjang dan database.</w:t>
+            <w:proofErr w:type="spellStart"/>
+            <w:r>
+              <w:rPr>
+                <w:rFonts w:ascii="Times New Roman" w:hAnsi="Times New Roman" w:cs="Times New Roman"/>
+                <w:sz w:val="24"/>
+                <w:szCs w:val="24"/>
+              </w:rPr>
+              <w:t>barang</w:t>
+            </w:r>
+            <w:proofErr w:type="spellEnd"/>
+            <w:r>
+              <w:rPr>
+                <w:rFonts w:ascii="Times New Roman" w:hAnsi="Times New Roman" w:cs="Times New Roman"/>
+                <w:sz w:val="24"/>
+                <w:szCs w:val="24"/>
+              </w:rPr>
+              <w:t xml:space="preserve"> yang </w:t>
+            </w:r>
+            <w:proofErr w:type="spellStart"/>
+            <w:r>
+              <w:rPr>
+                <w:rFonts w:ascii="Times New Roman" w:hAnsi="Times New Roman" w:cs="Times New Roman"/>
+                <w:sz w:val="24"/>
+                <w:szCs w:val="24"/>
+              </w:rPr>
+              <w:t>terpilih</w:t>
+            </w:r>
+            <w:proofErr w:type="spellEnd"/>
+            <w:r>
+              <w:rPr>
+                <w:rFonts w:ascii="Times New Roman" w:hAnsi="Times New Roman" w:cs="Times New Roman"/>
+                <w:sz w:val="24"/>
+                <w:szCs w:val="24"/>
+              </w:rPr>
+              <w:t xml:space="preserve"> </w:t>
+            </w:r>
+            <w:proofErr w:type="spellStart"/>
+            <w:r>
+              <w:rPr>
+                <w:rFonts w:ascii="Times New Roman" w:hAnsi="Times New Roman" w:cs="Times New Roman"/>
+                <w:sz w:val="24"/>
+                <w:szCs w:val="24"/>
+              </w:rPr>
+              <w:t>dihapus</w:t>
+            </w:r>
+            <w:proofErr w:type="spellEnd"/>
+            <w:r>
+              <w:rPr>
+                <w:rFonts w:ascii="Times New Roman" w:hAnsi="Times New Roman" w:cs="Times New Roman"/>
+                <w:sz w:val="24"/>
+                <w:szCs w:val="24"/>
+              </w:rPr>
+              <w:t xml:space="preserve"> </w:t>
+            </w:r>
+            <w:proofErr w:type="spellStart"/>
+            <w:r>
+              <w:rPr>
+                <w:rFonts w:ascii="Times New Roman" w:hAnsi="Times New Roman" w:cs="Times New Roman"/>
+                <w:sz w:val="24"/>
+                <w:szCs w:val="24"/>
+              </w:rPr>
+              <w:t>dari</w:t>
+            </w:r>
+            <w:proofErr w:type="spellEnd"/>
+            <w:r>
+              <w:rPr>
+                <w:rFonts w:ascii="Times New Roman" w:hAnsi="Times New Roman" w:cs="Times New Roman"/>
+                <w:sz w:val="24"/>
+                <w:szCs w:val="24"/>
+              </w:rPr>
+              <w:t xml:space="preserve"> </w:t>
+            </w:r>
+            <w:proofErr w:type="spellStart"/>
+            <w:r>
+              <w:rPr>
+                <w:rFonts w:ascii="Times New Roman" w:hAnsi="Times New Roman" w:cs="Times New Roman"/>
+                <w:sz w:val="24"/>
+                <w:szCs w:val="24"/>
+              </w:rPr>
+              <w:t>keranjang</w:t>
+            </w:r>
+            <w:proofErr w:type="spellEnd"/>
+            <w:r>
+              <w:rPr>
+                <w:rFonts w:ascii="Times New Roman" w:hAnsi="Times New Roman" w:cs="Times New Roman"/>
+                <w:sz w:val="24"/>
+                <w:szCs w:val="24"/>
+              </w:rPr>
+              <w:t xml:space="preserve"> dan database.</w:t>
             </w:r>
           </w:p>
         </w:tc>
@@ -1453,14 +3743,70 @@
                 <w:szCs w:val="24"/>
               </w:rPr>
             </w:pPr>
-            <w:r>
-              <w:rPr>
-                <w:rFonts w:ascii="Times New Roman" w:hAnsi="Times New Roman" w:cs="Times New Roman"/>
-                <w:sz w:val="24"/>
-                <w:szCs w:val="24"/>
-              </w:rPr>
-              <w:t>Tekan tombol Lakukan Transaksi</w:t>
-            </w:r>
+            <w:proofErr w:type="spellStart"/>
+            <w:r>
+              <w:rPr>
+                <w:rFonts w:ascii="Times New Roman" w:hAnsi="Times New Roman" w:cs="Times New Roman"/>
+                <w:sz w:val="24"/>
+                <w:szCs w:val="24"/>
+              </w:rPr>
+              <w:t>Tekan</w:t>
+            </w:r>
+            <w:proofErr w:type="spellEnd"/>
+            <w:r>
+              <w:rPr>
+                <w:rFonts w:ascii="Times New Roman" w:hAnsi="Times New Roman" w:cs="Times New Roman"/>
+                <w:sz w:val="24"/>
+                <w:szCs w:val="24"/>
+              </w:rPr>
+              <w:t xml:space="preserve"> </w:t>
+            </w:r>
+            <w:proofErr w:type="spellStart"/>
+            <w:r>
+              <w:rPr>
+                <w:rFonts w:ascii="Times New Roman" w:hAnsi="Times New Roman" w:cs="Times New Roman"/>
+                <w:sz w:val="24"/>
+                <w:szCs w:val="24"/>
+              </w:rPr>
+              <w:t>tombol</w:t>
+            </w:r>
+            <w:proofErr w:type="spellEnd"/>
+            <w:r>
+              <w:rPr>
+                <w:rFonts w:ascii="Times New Roman" w:hAnsi="Times New Roman" w:cs="Times New Roman"/>
+                <w:sz w:val="24"/>
+                <w:szCs w:val="24"/>
+              </w:rPr>
+              <w:t xml:space="preserve"> </w:t>
+            </w:r>
+            <w:proofErr w:type="spellStart"/>
+            <w:r>
+              <w:rPr>
+                <w:rFonts w:ascii="Times New Roman" w:hAnsi="Times New Roman" w:cs="Times New Roman"/>
+                <w:sz w:val="24"/>
+                <w:szCs w:val="24"/>
+              </w:rPr>
+              <w:t>Lakukan</w:t>
+            </w:r>
+            <w:proofErr w:type="spellEnd"/>
+            <w:r>
+              <w:rPr>
+                <w:rFonts w:ascii="Times New Roman" w:hAnsi="Times New Roman" w:cs="Times New Roman"/>
+                <w:sz w:val="24"/>
+                <w:szCs w:val="24"/>
+              </w:rPr>
+              <w:t xml:space="preserve"> </w:t>
+            </w:r>
+            <w:proofErr w:type="spellStart"/>
+            <w:r>
+              <w:rPr>
+                <w:rFonts w:ascii="Times New Roman" w:hAnsi="Times New Roman" w:cs="Times New Roman"/>
+                <w:sz w:val="24"/>
+                <w:szCs w:val="24"/>
+              </w:rPr>
+              <w:t>Transaksi</w:t>
+            </w:r>
+            <w:proofErr w:type="spellEnd"/>
           </w:p>
         </w:tc>
         <w:tc>
@@ -1485,293 +3831,25 @@
                 <w:sz w:val="24"/>
                 <w:szCs w:val="24"/>
               </w:rPr>
-              <w:t>Data tersimpan di history transaction</w:t>
-            </w:r>
-          </w:p>
-        </w:tc>
-      </w:tr>
-      <w:tr>
-        <w:tc>
-          <w:tcPr>
-            <w:tcW w:w="1838" w:type="dxa"/>
-            <w:vMerge w:val="restart"/>
-            <w:tcBorders>
-              <w:left w:val="single" w:sz="8" w:space="0" w:color="auto"/>
-              <w:right w:val="single" w:sz="8" w:space="0" w:color="auto"/>
-            </w:tcBorders>
-            <w:vAlign w:val="center"/>
-          </w:tcPr>
-          <w:p>
-            <w:pPr>
-              <w:jc w:val="center"/>
-              <w:rPr>
-                <w:rFonts w:ascii="Times New Roman" w:hAnsi="Times New Roman" w:cs="Times New Roman"/>
-                <w:sz w:val="24"/>
-                <w:szCs w:val="24"/>
-              </w:rPr>
-            </w:pPr>
-            <w:r>
-              <w:rPr>
-                <w:rFonts w:ascii="Times New Roman" w:hAnsi="Times New Roman" w:cs="Times New Roman"/>
-                <w:sz w:val="24"/>
-                <w:szCs w:val="24"/>
-              </w:rPr>
-              <w:lastRenderedPageBreak/>
-              <w:t>Transaction History</w:t>
-            </w:r>
-          </w:p>
-        </w:tc>
-        <w:tc>
-          <w:tcPr>
-            <w:tcW w:w="3119" w:type="dxa"/>
-            <w:tcBorders>
-              <w:left w:val="single" w:sz="8" w:space="0" w:color="auto"/>
-              <w:bottom w:val="single" w:sz="8" w:space="0" w:color="auto"/>
-              <w:right w:val="single" w:sz="8" w:space="0" w:color="auto"/>
-            </w:tcBorders>
-          </w:tcPr>
-          <w:p>
-            <w:pPr>
-              <w:rPr>
-                <w:rFonts w:ascii="Times New Roman" w:hAnsi="Times New Roman" w:cs="Times New Roman"/>
-                <w:sz w:val="24"/>
-                <w:szCs w:val="24"/>
-              </w:rPr>
-            </w:pPr>
-            <w:r>
-              <w:rPr>
-                <w:rFonts w:ascii="Times New Roman" w:hAnsi="Times New Roman" w:cs="Times New Roman"/>
-                <w:sz w:val="24"/>
-                <w:szCs w:val="24"/>
-              </w:rPr>
-              <w:t>Memasukkan Purchase Date dari, Purchase Date sampai, dan menekan tombol Submit</w:t>
-            </w:r>
-          </w:p>
-        </w:tc>
-        <w:tc>
-          <w:tcPr>
-            <w:tcW w:w="2976" w:type="dxa"/>
-            <w:tcBorders>
-              <w:left w:val="single" w:sz="8" w:space="0" w:color="auto"/>
-              <w:bottom w:val="single" w:sz="8" w:space="0" w:color="auto"/>
-              <w:right w:val="single" w:sz="8" w:space="0" w:color="auto"/>
-            </w:tcBorders>
-          </w:tcPr>
-          <w:p>
-            <w:pPr>
-              <w:rPr>
-                <w:rFonts w:ascii="Times New Roman" w:hAnsi="Times New Roman" w:cs="Times New Roman"/>
-                <w:sz w:val="24"/>
-                <w:szCs w:val="24"/>
-              </w:rPr>
-            </w:pPr>
-            <w:r>
-              <w:rPr>
-                <w:rFonts w:ascii="Times New Roman" w:hAnsi="Times New Roman" w:cs="Times New Roman"/>
-                <w:sz w:val="24"/>
-                <w:szCs w:val="24"/>
-              </w:rPr>
-              <w:t xml:space="preserve">Muncul daftar Purchase sesuai dengan tanggal yang diinput  </w:t>
-            </w:r>
-          </w:p>
-        </w:tc>
-      </w:tr>
-      <w:tr>
-        <w:tc>
-          <w:tcPr>
-            <w:tcW w:w="1838" w:type="dxa"/>
-            <w:vMerge/>
-            <w:tcBorders>
-              <w:left w:val="single" w:sz="8" w:space="0" w:color="auto"/>
-              <w:right w:val="single" w:sz="8" w:space="0" w:color="auto"/>
-            </w:tcBorders>
-          </w:tcPr>
-          <w:p>
-            <w:pPr>
-              <w:jc w:val="center"/>
-              <w:rPr>
-                <w:rFonts w:ascii="Times New Roman" w:hAnsi="Times New Roman" w:cs="Times New Roman"/>
-                <w:sz w:val="24"/>
-                <w:szCs w:val="24"/>
-              </w:rPr>
-            </w:pPr>
-          </w:p>
-        </w:tc>
-        <w:tc>
-          <w:tcPr>
-            <w:tcW w:w="3119" w:type="dxa"/>
-            <w:tcBorders>
-              <w:left w:val="single" w:sz="8" w:space="0" w:color="auto"/>
-              <w:bottom w:val="single" w:sz="8" w:space="0" w:color="auto"/>
-              <w:right w:val="single" w:sz="8" w:space="0" w:color="auto"/>
-            </w:tcBorders>
-          </w:tcPr>
-          <w:p>
-            <w:pPr>
-              <w:rPr>
-                <w:rFonts w:ascii="Times New Roman" w:hAnsi="Times New Roman" w:cs="Times New Roman"/>
-                <w:sz w:val="24"/>
-                <w:szCs w:val="24"/>
-              </w:rPr>
-            </w:pPr>
-            <w:r>
-              <w:rPr>
-                <w:rFonts w:ascii="Times New Roman" w:hAnsi="Times New Roman" w:cs="Times New Roman"/>
-                <w:sz w:val="24"/>
-                <w:szCs w:val="24"/>
-              </w:rPr>
-              <w:t xml:space="preserve">Memasukkan </w:t>
-            </w:r>
-            <w:r>
-              <w:rPr>
-                <w:rFonts w:ascii="Times New Roman" w:hAnsi="Times New Roman" w:cs="Times New Roman"/>
-                <w:sz w:val="24"/>
-                <w:szCs w:val="24"/>
-              </w:rPr>
-              <w:t>Receive</w:t>
-            </w:r>
-            <w:r>
-              <w:rPr>
-                <w:rFonts w:ascii="Times New Roman" w:hAnsi="Times New Roman" w:cs="Times New Roman"/>
-                <w:sz w:val="24"/>
-                <w:szCs w:val="24"/>
-              </w:rPr>
-              <w:t xml:space="preserve"> Date dari, </w:t>
-            </w:r>
-            <w:r>
-              <w:rPr>
-                <w:rFonts w:ascii="Times New Roman" w:hAnsi="Times New Roman" w:cs="Times New Roman"/>
-                <w:sz w:val="24"/>
-                <w:szCs w:val="24"/>
-              </w:rPr>
-              <w:t>Receive</w:t>
-            </w:r>
-            <w:r>
-              <w:rPr>
-                <w:rFonts w:ascii="Times New Roman" w:hAnsi="Times New Roman" w:cs="Times New Roman"/>
-                <w:sz w:val="24"/>
-                <w:szCs w:val="24"/>
-              </w:rPr>
-              <w:t xml:space="preserve"> Date sampai, dan menekan tombol Submit</w:t>
-            </w:r>
-          </w:p>
-        </w:tc>
-        <w:tc>
-          <w:tcPr>
-            <w:tcW w:w="2976" w:type="dxa"/>
-            <w:tcBorders>
-              <w:left w:val="single" w:sz="8" w:space="0" w:color="auto"/>
-              <w:bottom w:val="single" w:sz="8" w:space="0" w:color="auto"/>
-              <w:right w:val="single" w:sz="8" w:space="0" w:color="auto"/>
-            </w:tcBorders>
-          </w:tcPr>
-          <w:p>
-            <w:pPr>
-              <w:rPr>
-                <w:rFonts w:ascii="Times New Roman" w:hAnsi="Times New Roman" w:cs="Times New Roman"/>
-                <w:sz w:val="24"/>
-                <w:szCs w:val="24"/>
-              </w:rPr>
-            </w:pPr>
-            <w:r>
-              <w:rPr>
-                <w:rFonts w:ascii="Times New Roman" w:hAnsi="Times New Roman" w:cs="Times New Roman"/>
-                <w:sz w:val="24"/>
-                <w:szCs w:val="24"/>
-              </w:rPr>
-              <w:t xml:space="preserve">Muncul daftar </w:t>
-            </w:r>
-            <w:r>
-              <w:rPr>
-                <w:rFonts w:ascii="Times New Roman" w:hAnsi="Times New Roman" w:cs="Times New Roman"/>
-                <w:sz w:val="24"/>
-                <w:szCs w:val="24"/>
-              </w:rPr>
-              <w:t>Receive</w:t>
-            </w:r>
-            <w:r>
-              <w:rPr>
-                <w:rFonts w:ascii="Times New Roman" w:hAnsi="Times New Roman" w:cs="Times New Roman"/>
-                <w:sz w:val="24"/>
-                <w:szCs w:val="24"/>
-              </w:rPr>
-              <w:t xml:space="preserve"> sesuai dengan tanggal yang diinput  </w:t>
-            </w:r>
-          </w:p>
-        </w:tc>
-      </w:tr>
-      <w:tr>
-        <w:tc>
-          <w:tcPr>
-            <w:tcW w:w="1838" w:type="dxa"/>
-            <w:vMerge/>
-            <w:tcBorders>
-              <w:left w:val="single" w:sz="8" w:space="0" w:color="auto"/>
-              <w:right w:val="single" w:sz="8" w:space="0" w:color="auto"/>
-            </w:tcBorders>
-          </w:tcPr>
-          <w:p>
-            <w:pPr>
-              <w:jc w:val="center"/>
-              <w:rPr>
-                <w:rFonts w:ascii="Times New Roman" w:hAnsi="Times New Roman" w:cs="Times New Roman"/>
-                <w:sz w:val="24"/>
-                <w:szCs w:val="24"/>
-              </w:rPr>
-            </w:pPr>
-          </w:p>
-        </w:tc>
-        <w:tc>
-          <w:tcPr>
-            <w:tcW w:w="3119" w:type="dxa"/>
-            <w:tcBorders>
-              <w:left w:val="single" w:sz="8" w:space="0" w:color="auto"/>
-              <w:bottom w:val="single" w:sz="8" w:space="0" w:color="auto"/>
-              <w:right w:val="single" w:sz="8" w:space="0" w:color="auto"/>
-            </w:tcBorders>
-          </w:tcPr>
-          <w:p>
-            <w:pPr>
-              <w:rPr>
-                <w:rFonts w:ascii="Times New Roman" w:hAnsi="Times New Roman" w:cs="Times New Roman"/>
-                <w:sz w:val="24"/>
-                <w:szCs w:val="24"/>
-              </w:rPr>
-            </w:pPr>
-            <w:r>
-              <w:rPr>
-                <w:rFonts w:ascii="Times New Roman" w:hAnsi="Times New Roman" w:cs="Times New Roman"/>
-                <w:sz w:val="24"/>
-                <w:szCs w:val="24"/>
-              </w:rPr>
-              <w:t>Menekan tombol Clear</w:t>
-            </w:r>
-          </w:p>
-        </w:tc>
-        <w:tc>
-          <w:tcPr>
-            <w:tcW w:w="2976" w:type="dxa"/>
-            <w:tcBorders>
-              <w:left w:val="single" w:sz="8" w:space="0" w:color="auto"/>
-              <w:bottom w:val="single" w:sz="8" w:space="0" w:color="auto"/>
-              <w:right w:val="single" w:sz="8" w:space="0" w:color="auto"/>
-            </w:tcBorders>
-          </w:tcPr>
-          <w:p>
-            <w:pPr>
-              <w:rPr>
-                <w:rFonts w:ascii="Times New Roman" w:hAnsi="Times New Roman" w:cs="Times New Roman"/>
-                <w:sz w:val="24"/>
-                <w:szCs w:val="24"/>
-              </w:rPr>
-            </w:pPr>
-            <w:r>
-              <w:rPr>
-                <w:rFonts w:ascii="Times New Roman" w:hAnsi="Times New Roman" w:cs="Times New Roman"/>
-                <w:sz w:val="24"/>
-                <w:szCs w:val="24"/>
-              </w:rPr>
-              <w:t>Tanggal pada input date field kembali ke default</w:t>
+              <w:t xml:space="preserve">Data </w:t>
+            </w:r>
+            <w:proofErr w:type="spellStart"/>
+            <w:r>
+              <w:rPr>
+                <w:rFonts w:ascii="Times New Roman" w:hAnsi="Times New Roman" w:cs="Times New Roman"/>
+                <w:sz w:val="24"/>
+                <w:szCs w:val="24"/>
+              </w:rPr>
+              <w:t>tersimpan</w:t>
+            </w:r>
+            <w:proofErr w:type="spellEnd"/>
+            <w:r>
+              <w:rPr>
+                <w:rFonts w:ascii="Times New Roman" w:hAnsi="Times New Roman" w:cs="Times New Roman"/>
+                <w:sz w:val="24"/>
+                <w:szCs w:val="24"/>
+              </w:rPr>
+              <w:t xml:space="preserve"> di history transaction</w:t>
             </w:r>
           </w:p>
         </w:tc>

</xml_diff>